<commit_message>
Har markerat det vi gjort hittills
</commit_message>
<xml_diff>
--- a/Dokumentation/VadSomSkaVaraMediProjektet.docx
+++ b/Dokumentation/VadSomSkaVaraMediProjektet.docx
@@ -1,6 +1,6 @@
 
 <file path=word/document.xml><?xml version="1.0" encoding="utf-8"?>
-<w:document xmlns:ve="http://schemas.openxmlformats.org/markup-compatibility/2006" xmlns:o="urn:schemas-microsoft-com:office:office" xmlns:r="http://schemas.openxmlformats.org/officeDocument/2006/relationships" xmlns:m="http://schemas.openxmlformats.org/officeDocument/2006/math" xmlns:v="urn:schemas-microsoft-com:vml" xmlns:wp="http://schemas.openxmlformats.org/drawingml/2006/wordprocessingDrawing" xmlns:w10="urn:schemas-microsoft-com:office:word" xmlns:w="http://schemas.openxmlformats.org/wordprocessingml/2006/main" xmlns:wne="http://schemas.microsoft.com/office/word/2006/wordml">
+<w:document xmlns:wpc="http://schemas.microsoft.com/office/word/2010/wordprocessingCanvas" xmlns:mc="http://schemas.openxmlformats.org/markup-compatibility/2006" xmlns:o="urn:schemas-microsoft-com:office:office" xmlns:r="http://schemas.openxmlformats.org/officeDocument/2006/relationships" xmlns:m="http://schemas.openxmlformats.org/officeDocument/2006/math" xmlns:v="urn:schemas-microsoft-com:vml" xmlns:wp14="http://schemas.microsoft.com/office/word/2010/wordprocessingDrawing" xmlns:wp="http://schemas.openxmlformats.org/drawingml/2006/wordprocessingDrawing" xmlns:w10="urn:schemas-microsoft-com:office:word" xmlns:w="http://schemas.openxmlformats.org/wordprocessingml/2006/main" xmlns:w14="http://schemas.microsoft.com/office/word/2010/wordml" xmlns:w15="http://schemas.microsoft.com/office/word/2012/wordml" xmlns:wpg="http://schemas.microsoft.com/office/word/2010/wordprocessingGroup" xmlns:wpi="http://schemas.microsoft.com/office/word/2010/wordprocessingInk" xmlns:wne="http://schemas.microsoft.com/office/word/2006/wordml" xmlns:wps="http://schemas.microsoft.com/office/word/2010/wordprocessingShape" mc:Ignorable="w14 w15 wp14">
   <w:body>
     <w:p>
       <w:pPr>
@@ -124,7 +124,7 @@
           <w:szCs w:val="21"/>
           <w:lang w:eastAsia="sv-SE"/>
         </w:rPr>
-        <w:t xml:space="preserve">Allt arbete ska versionshanteras. Detta gäller kod, test, </w:t>
+        <w:t xml:space="preserve">Allt arbete ska versionshanteras. Detta gäller kod, test, byggscript, dokumentation och slutrapporten. Från versionshanteringshistoriken ska det tydligt framgå att alla deltagit i arbetet. Vid redovisningen måste </w:t>
       </w:r>
       <w:proofErr w:type="spellStart"/>
       <w:r>
@@ -135,7 +135,7 @@
           <w:szCs w:val="21"/>
           <w:lang w:eastAsia="sv-SE"/>
         </w:rPr>
-        <w:t>byggscript</w:t>
+        <w:t>versionhanteringssystemet</w:t>
       </w:r>
       <w:proofErr w:type="spellEnd"/>
       <w:r>
@@ -146,7 +146,7 @@
           <w:szCs w:val="21"/>
           <w:lang w:eastAsia="sv-SE"/>
         </w:rPr>
-        <w:t xml:space="preserve">, dokumentation och slutrapporten. Från versionshanteringshistoriken ska det tydligt framgå att alla deltagit i arbetet. Vid redovisningen måste </w:t>
+        <w:t xml:space="preserve"> vara tillgängligt, och salen vi kommer att vara i är (troligtvis) inte utrustad med en stationär dator. Om ni inte använder </w:t>
       </w:r>
       <w:proofErr w:type="spellStart"/>
       <w:r>
@@ -157,7 +157,7 @@
           <w:szCs w:val="21"/>
           <w:lang w:eastAsia="sv-SE"/>
         </w:rPr>
-        <w:t>versionhanteringssystemet</w:t>
+        <w:t>DSVs</w:t>
       </w:r>
       <w:proofErr w:type="spellEnd"/>
       <w:r>
@@ -168,7 +168,7 @@
           <w:szCs w:val="21"/>
           <w:lang w:eastAsia="sv-SE"/>
         </w:rPr>
-        <w:t xml:space="preserve"> vara tillgängligt, och salen vi kommer att vara i är (troligtvis) inte utrustad med en stationär dator. Om ni inte använder </w:t>
+        <w:t xml:space="preserve"> Subversion-</w:t>
       </w:r>
       <w:proofErr w:type="spellStart"/>
       <w:r>
@@ -179,29 +179,7 @@
           <w:szCs w:val="21"/>
           <w:lang w:eastAsia="sv-SE"/>
         </w:rPr>
-        <w:t>DSVs</w:t>
-      </w:r>
-      <w:proofErr w:type="spellEnd"/>
-      <w:r>
-        <w:rPr>
-          <w:rFonts w:ascii="Helvetica" w:eastAsia="Times New Roman" w:hAnsi="Helvetica" w:cs="Helvetica"/>
-          <w:color w:val="00B050"/>
-          <w:sz w:val="21"/>
-          <w:szCs w:val="21"/>
-          <w:lang w:eastAsia="sv-SE"/>
-        </w:rPr>
-        <w:t xml:space="preserve"> </w:t>
-      </w:r>
-      <w:proofErr w:type="spellStart"/>
-      <w:r>
-        <w:rPr>
-          <w:rFonts w:ascii="Helvetica" w:eastAsia="Times New Roman" w:hAnsi="Helvetica" w:cs="Helvetica"/>
-          <w:color w:val="00B050"/>
-          <w:sz w:val="21"/>
-          <w:szCs w:val="21"/>
-          <w:lang w:eastAsia="sv-SE"/>
-        </w:rPr>
-        <w:t>Subversion-repository</w:t>
+        <w:t>repository</w:t>
       </w:r>
       <w:proofErr w:type="spellEnd"/>
       <w:r>
@@ -226,7 +204,7 @@
         <w:ind w:left="383"/>
         <w:rPr>
           <w:rFonts w:ascii="Helvetica" w:eastAsia="Times New Roman" w:hAnsi="Helvetica" w:cs="Helvetica"/>
-          <w:color w:val="333333"/>
+          <w:color w:val="00B050"/>
           <w:sz w:val="21"/>
           <w:szCs w:val="21"/>
           <w:lang w:eastAsia="sv-SE"/>
@@ -237,7 +215,7 @@
           <w:rFonts w:ascii="Helvetica" w:eastAsia="Times New Roman" w:hAnsi="Helvetica" w:cs="Helvetica"/>
           <w:b/>
           <w:bCs/>
-          <w:color w:val="333333"/>
+          <w:color w:val="00B050"/>
           <w:sz w:val="21"/>
           <w:szCs w:val="21"/>
           <w:lang w:eastAsia="sv-SE"/>
@@ -247,7 +225,7 @@
       <w:r>
         <w:rPr>
           <w:rFonts w:ascii="Helvetica" w:eastAsia="Times New Roman" w:hAnsi="Helvetica" w:cs="Helvetica"/>
-          <w:color w:val="333333"/>
+          <w:color w:val="00B050"/>
           <w:sz w:val="21"/>
           <w:lang w:eastAsia="sv-SE"/>
         </w:rPr>
@@ -256,7 +234,7 @@
       <w:r>
         <w:rPr>
           <w:rFonts w:ascii="Helvetica" w:eastAsia="Times New Roman" w:hAnsi="Helvetica" w:cs="Helvetica"/>
-          <w:color w:val="333333"/>
+          <w:color w:val="00B050"/>
           <w:sz w:val="21"/>
           <w:szCs w:val="21"/>
           <w:lang w:eastAsia="sv-SE"/>
@@ -267,7 +245,7 @@
       <w:r>
         <w:rPr>
           <w:rFonts w:ascii="Helvetica" w:eastAsia="Times New Roman" w:hAnsi="Helvetica" w:cs="Helvetica"/>
-          <w:color w:val="333333"/>
+          <w:color w:val="00B050"/>
           <w:sz w:val="21"/>
           <w:szCs w:val="21"/>
           <w:lang w:eastAsia="sv-SE"/>
@@ -278,7 +256,7 @@
       <w:r>
         <w:rPr>
           <w:rFonts w:ascii="Helvetica" w:eastAsia="Times New Roman" w:hAnsi="Helvetica" w:cs="Helvetica"/>
-          <w:color w:val="333333"/>
+          <w:color w:val="00B050"/>
           <w:sz w:val="21"/>
           <w:szCs w:val="21"/>
           <w:lang w:eastAsia="sv-SE"/>
@@ -303,7 +281,6 @@
           <w:lang w:eastAsia="sv-SE"/>
         </w:rPr>
       </w:pPr>
-      <w:proofErr w:type="spellStart"/>
       <w:r>
         <w:rPr>
           <w:rFonts w:ascii="Helvetica" w:eastAsia="Times New Roman" w:hAnsi="Helvetica" w:cs="Helvetica"/>
@@ -314,20 +291,7 @@
           <w:szCs w:val="21"/>
           <w:lang w:eastAsia="sv-SE"/>
         </w:rPr>
-        <w:t>Byggscript</w:t>
-      </w:r>
-      <w:proofErr w:type="spellEnd"/>
-      <w:r>
-        <w:rPr>
-          <w:rFonts w:ascii="Helvetica" w:eastAsia="Times New Roman" w:hAnsi="Helvetica" w:cs="Helvetica"/>
-          <w:b/>
-          <w:bCs/>
-          <w:color w:val="333333"/>
-          <w:sz w:val="21"/>
-          <w:szCs w:val="21"/>
-          <w:lang w:eastAsia="sv-SE"/>
-        </w:rPr>
-        <w:t>:</w:t>
+        <w:t>Byggscript:</w:t>
       </w:r>
       <w:r>
         <w:rPr>
@@ -346,29 +310,7 @@
           <w:szCs w:val="21"/>
           <w:lang w:eastAsia="sv-SE"/>
         </w:rPr>
-        <w:t xml:space="preserve">Ett </w:t>
-      </w:r>
-      <w:proofErr w:type="spellStart"/>
-      <w:r>
-        <w:rPr>
-          <w:rFonts w:ascii="Helvetica" w:eastAsia="Times New Roman" w:hAnsi="Helvetica" w:cs="Helvetica"/>
-          <w:color w:val="333333"/>
-          <w:sz w:val="21"/>
-          <w:szCs w:val="21"/>
-          <w:lang w:eastAsia="sv-SE"/>
-        </w:rPr>
-        <w:t>byggscript</w:t>
-      </w:r>
-      <w:proofErr w:type="spellEnd"/>
-      <w:r>
-        <w:rPr>
-          <w:rFonts w:ascii="Helvetica" w:eastAsia="Times New Roman" w:hAnsi="Helvetica" w:cs="Helvetica"/>
-          <w:color w:val="333333"/>
-          <w:sz w:val="21"/>
-          <w:szCs w:val="21"/>
-          <w:lang w:eastAsia="sv-SE"/>
-        </w:rPr>
-        <w:t xml:space="preserve">, till exempel </w:t>
+        <w:t xml:space="preserve">Ett byggscript, till exempel </w:t>
       </w:r>
       <w:proofErr w:type="spellStart"/>
       <w:r>
@@ -404,7 +346,7 @@
         <w:ind w:left="383"/>
         <w:rPr>
           <w:rFonts w:ascii="Helvetica" w:eastAsia="Times New Roman" w:hAnsi="Helvetica" w:cs="Helvetica"/>
-          <w:color w:val="333333"/>
+          <w:color w:val="000000" w:themeColor="text1"/>
           <w:sz w:val="21"/>
           <w:szCs w:val="21"/>
           <w:lang w:eastAsia="sv-SE"/>
@@ -415,7 +357,7 @@
           <w:rFonts w:ascii="Helvetica" w:eastAsia="Times New Roman" w:hAnsi="Helvetica" w:cs="Helvetica"/>
           <w:b/>
           <w:bCs/>
-          <w:color w:val="333333"/>
+          <w:color w:val="000000" w:themeColor="text1"/>
           <w:sz w:val="21"/>
           <w:szCs w:val="21"/>
           <w:lang w:eastAsia="sv-SE"/>
@@ -425,7 +367,7 @@
       <w:r>
         <w:rPr>
           <w:rFonts w:ascii="Helvetica" w:eastAsia="Times New Roman" w:hAnsi="Helvetica" w:cs="Helvetica"/>
-          <w:color w:val="333333"/>
+          <w:color w:val="000000" w:themeColor="text1"/>
           <w:sz w:val="21"/>
           <w:lang w:eastAsia="sv-SE"/>
         </w:rPr>
@@ -434,7 +376,7 @@
       <w:r>
         <w:rPr>
           <w:rFonts w:ascii="Helvetica" w:eastAsia="Times New Roman" w:hAnsi="Helvetica" w:cs="Helvetica"/>
-          <w:color w:val="333333"/>
+          <w:color w:val="000000" w:themeColor="text1"/>
           <w:sz w:val="21"/>
           <w:szCs w:val="21"/>
           <w:lang w:eastAsia="sv-SE"/>
@@ -527,7 +469,47 @@
           <w:szCs w:val="21"/>
           <w:lang w:eastAsia="sv-SE"/>
         </w:rPr>
-        <w:t xml:space="preserve"> Ni ska välja ut några lämpliga delar av projektet och tillämpa minst två av de tre testdesigntekniker som tas upp i boken: ekvivalensklassuppdelning, beslutstabeller och tillståndsmaskiner. De testfall som tas fram på dessa sätt kan utgöra grunden för utveckling av dessa delar med TDD eller tas fram i efterhand för att komplettera de testfall som ni redan har tagit fram genom att tillämpa testdriven utveckling.</w:t>
+        <w:t xml:space="preserve"> Ni ska välja ut några lämpliga delar av projektet och tillämpa minst två av de tre testdesigntekniker som tas upp i boken: </w:t>
+      </w:r>
+      <w:r>
+        <w:rPr>
+          <w:rFonts w:ascii="Helvetica" w:eastAsia="Times New Roman" w:hAnsi="Helvetica" w:cs="Helvetica"/>
+          <w:color w:val="00B050"/>
+          <w:sz w:val="21"/>
+          <w:szCs w:val="21"/>
+          <w:lang w:eastAsia="sv-SE"/>
+        </w:rPr>
+        <w:t>ekvivalensklassuppdelning</w:t>
+      </w:r>
+      <w:r>
+        <w:rPr>
+          <w:rFonts w:ascii="Helvetica" w:eastAsia="Times New Roman" w:hAnsi="Helvetica" w:cs="Helvetica"/>
+          <w:color w:val="333333"/>
+          <w:sz w:val="21"/>
+          <w:szCs w:val="21"/>
+          <w:lang w:eastAsia="sv-SE"/>
+        </w:rPr>
+        <w:t xml:space="preserve">, </w:t>
+      </w:r>
+      <w:r>
+        <w:rPr>
+          <w:rFonts w:ascii="Helvetica" w:eastAsia="Times New Roman" w:hAnsi="Helvetica" w:cs="Helvetica"/>
+          <w:color w:val="000000" w:themeColor="text1"/>
+          <w:sz w:val="21"/>
+          <w:szCs w:val="21"/>
+          <w:lang w:eastAsia="sv-SE"/>
+        </w:rPr>
+        <w:t xml:space="preserve">beslutstabeller </w:t>
+      </w:r>
+      <w:r>
+        <w:rPr>
+          <w:rFonts w:ascii="Helvetica" w:eastAsia="Times New Roman" w:hAnsi="Helvetica" w:cs="Helvetica"/>
+          <w:color w:val="333333"/>
+          <w:sz w:val="21"/>
+          <w:szCs w:val="21"/>
+          <w:lang w:eastAsia="sv-SE"/>
+        </w:rPr>
+        <w:t>och tillståndsmaskiner. De testfall som tas fram på dessa sätt kan utgöra grunden för utveckling av dessa delar med TDD eller tas fram i efterhand för att komplettera de testfall som ni redan har tagit fram genom att tillämpa testdriven utveckling.</w:t>
       </w:r>
     </w:p>
     <w:p>
@@ -627,7 +609,19 @@
           <w:szCs w:val="21"/>
           <w:lang w:eastAsia="sv-SE"/>
         </w:rPr>
-        <w:t xml:space="preserve">Efter att ni genomfört granskningen och rättat de saker som kommit fram så ska ni testa minst ett kodkritiksystem, till exempel </w:t>
+        <w:t>Efter att ni genomfört granskningen och rättat de saker som kommit fram så ska ni testa minst ett kodkritiksystem, till</w:t>
+      </w:r>
+      <w:bookmarkStart w:id="0" w:name="_GoBack"/>
+      <w:bookmarkEnd w:id="0"/>
+      <w:r>
+        <w:rPr>
+          <w:rFonts w:ascii="Helvetica" w:eastAsia="Times New Roman" w:hAnsi="Helvetica" w:cs="Helvetica"/>
+          <w:color w:val="333333"/>
+          <w:sz w:val="21"/>
+          <w:szCs w:val="21"/>
+          <w:lang w:eastAsia="sv-SE"/>
+        </w:rPr>
+        <w:t xml:space="preserve"> exempel </w:t>
       </w:r>
       <w:proofErr w:type="spellStart"/>
       <w:r>
@@ -862,29 +856,7 @@
           <w:szCs w:val="21"/>
           <w:lang w:eastAsia="sv-SE"/>
         </w:rPr>
-        <w:t xml:space="preserve">Slutligen ska ni också testa på att använda </w:t>
-      </w:r>
-      <w:proofErr w:type="gramStart"/>
-      <w:r>
-        <w:rPr>
-          <w:rFonts w:ascii="Helvetica" w:eastAsia="Times New Roman" w:hAnsi="Helvetica" w:cs="Helvetica"/>
-          <w:color w:val="333333"/>
-          <w:sz w:val="21"/>
-          <w:szCs w:val="21"/>
-          <w:lang w:eastAsia="sv-SE"/>
-        </w:rPr>
-        <w:t>en profiler</w:t>
-      </w:r>
-      <w:proofErr w:type="gramEnd"/>
-      <w:r>
-        <w:rPr>
-          <w:rFonts w:ascii="Helvetica" w:eastAsia="Times New Roman" w:hAnsi="Helvetica" w:cs="Helvetica"/>
-          <w:color w:val="333333"/>
-          <w:sz w:val="21"/>
-          <w:szCs w:val="21"/>
-          <w:lang w:eastAsia="sv-SE"/>
-        </w:rPr>
-        <w:t xml:space="preserve"> på koden. Här är det lämpligt att ni väljer ut någon intressant del av koden och skriver ett speciellt test eller testprogram som bara är till för att ni ska köra </w:t>
+        <w:t xml:space="preserve">Slutligen ska ni också testa på att använda en profiler på koden. Här är det lämpligt att ni väljer ut någon intressant del av koden och skriver ett speciellt test eller testprogram som bara är till för att ni ska köra </w:t>
       </w:r>
       <w:proofErr w:type="spellStart"/>
       <w:r>
@@ -921,8 +893,8 @@
 </file>
 
 <file path=word/numbering.xml><?xml version="1.0" encoding="utf-8"?>
-<w:numbering xmlns:ve="http://schemas.openxmlformats.org/markup-compatibility/2006" xmlns:o="urn:schemas-microsoft-com:office:office" xmlns:r="http://schemas.openxmlformats.org/officeDocument/2006/relationships" xmlns:m="http://schemas.openxmlformats.org/officeDocument/2006/math" xmlns:v="urn:schemas-microsoft-com:vml" xmlns:wp="http://schemas.openxmlformats.org/drawingml/2006/wordprocessingDrawing" xmlns:w10="urn:schemas-microsoft-com:office:word" xmlns:w="http://schemas.openxmlformats.org/wordprocessingml/2006/main" xmlns:wne="http://schemas.microsoft.com/office/word/2006/wordml">
-  <w:abstractNum w:abstractNumId="0">
+<w:numbering xmlns:wpc="http://schemas.microsoft.com/office/word/2010/wordprocessingCanvas" xmlns:mc="http://schemas.openxmlformats.org/markup-compatibility/2006" xmlns:o="urn:schemas-microsoft-com:office:office" xmlns:r="http://schemas.openxmlformats.org/officeDocument/2006/relationships" xmlns:m="http://schemas.openxmlformats.org/officeDocument/2006/math" xmlns:v="urn:schemas-microsoft-com:vml" xmlns:wp14="http://schemas.microsoft.com/office/word/2010/wordprocessingDrawing" xmlns:wp="http://schemas.openxmlformats.org/drawingml/2006/wordprocessingDrawing" xmlns:w10="urn:schemas-microsoft-com:office:word" xmlns:w="http://schemas.openxmlformats.org/wordprocessingml/2006/main" xmlns:w14="http://schemas.microsoft.com/office/word/2010/wordml" xmlns:w15="http://schemas.microsoft.com/office/word/2012/wordml" xmlns:wpg="http://schemas.microsoft.com/office/word/2010/wordprocessingGroup" xmlns:wpi="http://schemas.microsoft.com/office/word/2010/wordprocessingInk" xmlns:wne="http://schemas.microsoft.com/office/word/2006/wordml" xmlns:wps="http://schemas.microsoft.com/office/word/2010/wordprocessingShape" mc:Ignorable="w14 w15 wp14">
+  <w:abstractNum w:abstractNumId="0" w15:restartNumberingAfterBreak="0">
     <w:nsid w:val="3C5E1534"/>
     <w:multiLevelType w:val="multilevel"/>
     <w:tmpl w:val="59DA5CF6"/>
@@ -1078,7 +1050,7 @@
 </file>
 
 <file path=word/styles.xml><?xml version="1.0" encoding="utf-8"?>
-<w:styles xmlns:r="http://schemas.openxmlformats.org/officeDocument/2006/relationships" xmlns:w="http://schemas.openxmlformats.org/wordprocessingml/2006/main">
+<w:styles xmlns:mc="http://schemas.openxmlformats.org/markup-compatibility/2006" xmlns:r="http://schemas.openxmlformats.org/officeDocument/2006/relationships" xmlns:w="http://schemas.openxmlformats.org/wordprocessingml/2006/main" xmlns:w14="http://schemas.microsoft.com/office/word/2010/wordml" xmlns:w15="http://schemas.microsoft.com/office/word/2012/wordml" mc:Ignorable="w14 w15">
   <w:docDefaults>
     <w:rPrDefault>
       <w:rPr>
@@ -1094,144 +1066,378 @@
       </w:pPr>
     </w:pPrDefault>
   </w:docDefaults>
-  <w:latentStyles w:defLockedState="0" w:defUIPriority="99" w:defSemiHidden="1" w:defUnhideWhenUsed="1" w:defQFormat="0" w:count="267">
-    <w:lsdException w:name="Normal" w:semiHidden="0" w:uiPriority="0" w:unhideWhenUsed="0" w:qFormat="1"/>
-    <w:lsdException w:name="heading 1" w:semiHidden="0" w:uiPriority="9" w:unhideWhenUsed="0" w:qFormat="1"/>
-    <w:lsdException w:name="heading 2" w:uiPriority="9" w:qFormat="1"/>
-    <w:lsdException w:name="heading 3" w:uiPriority="9" w:qFormat="1"/>
-    <w:lsdException w:name="heading 4" w:uiPriority="9" w:qFormat="1"/>
-    <w:lsdException w:name="heading 5" w:uiPriority="9" w:qFormat="1"/>
-    <w:lsdException w:name="heading 6" w:uiPriority="9" w:qFormat="1"/>
-    <w:lsdException w:name="heading 7" w:uiPriority="9" w:qFormat="1"/>
-    <w:lsdException w:name="heading 8" w:uiPriority="9" w:qFormat="1"/>
-    <w:lsdException w:name="heading 9" w:uiPriority="9" w:qFormat="1"/>
-    <w:lsdException w:name="toc 1" w:uiPriority="39"/>
-    <w:lsdException w:name="toc 2" w:uiPriority="39"/>
-    <w:lsdException w:name="toc 3" w:uiPriority="39"/>
-    <w:lsdException w:name="toc 4" w:uiPriority="39"/>
-    <w:lsdException w:name="toc 5" w:uiPriority="39"/>
-    <w:lsdException w:name="toc 6" w:uiPriority="39"/>
-    <w:lsdException w:name="toc 7" w:uiPriority="39"/>
-    <w:lsdException w:name="toc 8" w:uiPriority="39"/>
-    <w:lsdException w:name="toc 9" w:uiPriority="39"/>
-    <w:lsdException w:name="caption" w:uiPriority="35" w:qFormat="1"/>
-    <w:lsdException w:name="Title" w:semiHidden="0" w:uiPriority="10" w:unhideWhenUsed="0" w:qFormat="1"/>
-    <w:lsdException w:name="Default Paragraph Font" w:uiPriority="1"/>
-    <w:lsdException w:name="Subtitle" w:semiHidden="0" w:uiPriority="11" w:unhideWhenUsed="0" w:qFormat="1"/>
-    <w:lsdException w:name="Strong" w:semiHidden="0" w:uiPriority="22" w:unhideWhenUsed="0" w:qFormat="1"/>
-    <w:lsdException w:name="Emphasis" w:semiHidden="0" w:uiPriority="20" w:unhideWhenUsed="0" w:qFormat="1"/>
-    <w:lsdException w:name="Table Grid" w:semiHidden="0" w:uiPriority="59" w:unhideWhenUsed="0"/>
-    <w:lsdException w:name="Placeholder Text" w:unhideWhenUsed="0"/>
-    <w:lsdException w:name="No Spacing" w:semiHidden="0" w:uiPriority="1" w:unhideWhenUsed="0" w:qFormat="1"/>
-    <w:lsdException w:name="Light Shading" w:semiHidden="0" w:uiPriority="60" w:unhideWhenUsed="0"/>
-    <w:lsdException w:name="Light List" w:semiHidden="0" w:uiPriority="61" w:unhideWhenUsed="0"/>
-    <w:lsdException w:name="Light Grid" w:semiHidden="0" w:uiPriority="62" w:unhideWhenUsed="0"/>
-    <w:lsdException w:name="Medium Shading 1" w:semiHidden="0" w:uiPriority="63" w:unhideWhenUsed="0"/>
-    <w:lsdException w:name="Medium Shading 2" w:semiHidden="0" w:uiPriority="64" w:unhideWhenUsed="0"/>
-    <w:lsdException w:name="Medium List 1" w:semiHidden="0" w:uiPriority="65" w:unhideWhenUsed="0"/>
-    <w:lsdException w:name="Medium List 2" w:semiHidden="0" w:uiPriority="66" w:unhideWhenUsed="0"/>
-    <w:lsdException w:name="Medium Grid 1" w:semiHidden="0" w:uiPriority="67" w:unhideWhenUsed="0"/>
-    <w:lsdException w:name="Medium Grid 2" w:semiHidden="0" w:uiPriority="68" w:unhideWhenUsed="0"/>
-    <w:lsdException w:name="Medium Grid 3" w:semiHidden="0" w:uiPriority="69" w:unhideWhenUsed="0"/>
-    <w:lsdException w:name="Dark List" w:semiHidden="0" w:uiPriority="70" w:unhideWhenUsed="0"/>
-    <w:lsdException w:name="Colorful Shading" w:semiHidden="0" w:uiPriority="71" w:unhideWhenUsed="0"/>
-    <w:lsdException w:name="Colorful List" w:semiHidden="0" w:uiPriority="72" w:unhideWhenUsed="0"/>
-    <w:lsdException w:name="Colorful Grid" w:semiHidden="0" w:uiPriority="73" w:unhideWhenUsed="0"/>
-    <w:lsdException w:name="Light Shading Accent 1" w:semiHidden="0" w:uiPriority="60" w:unhideWhenUsed="0"/>
-    <w:lsdException w:name="Light List Accent 1" w:semiHidden="0" w:uiPriority="61" w:unhideWhenUsed="0"/>
-    <w:lsdException w:name="Light Grid Accent 1" w:semiHidden="0" w:uiPriority="62" w:unhideWhenUsed="0"/>
-    <w:lsdException w:name="Medium Shading 1 Accent 1" w:semiHidden="0" w:uiPriority="63" w:unhideWhenUsed="0"/>
-    <w:lsdException w:name="Medium Shading 2 Accent 1" w:semiHidden="0" w:uiPriority="64" w:unhideWhenUsed="0"/>
-    <w:lsdException w:name="Medium List 1 Accent 1" w:semiHidden="0" w:uiPriority="65" w:unhideWhenUsed="0"/>
-    <w:lsdException w:name="Revision" w:unhideWhenUsed="0"/>
-    <w:lsdException w:name="List Paragraph" w:semiHidden="0" w:uiPriority="34" w:unhideWhenUsed="0" w:qFormat="1"/>
-    <w:lsdException w:name="Quote" w:semiHidden="0" w:uiPriority="29" w:unhideWhenUsed="0" w:qFormat="1"/>
-    <w:lsdException w:name="Intense Quote" w:semiHidden="0" w:uiPriority="30" w:unhideWhenUsed="0" w:qFormat="1"/>
-    <w:lsdException w:name="Medium List 2 Accent 1" w:semiHidden="0" w:uiPriority="66" w:unhideWhenUsed="0"/>
-    <w:lsdException w:name="Medium Grid 1 Accent 1" w:semiHidden="0" w:uiPriority="67" w:unhideWhenUsed="0"/>
-    <w:lsdException w:name="Medium Grid 2 Accent 1" w:semiHidden="0" w:uiPriority="68" w:unhideWhenUsed="0"/>
-    <w:lsdException w:name="Medium Grid 3 Accent 1" w:semiHidden="0" w:uiPriority="69" w:unhideWhenUsed="0"/>
-    <w:lsdException w:name="Dark List Accent 1" w:semiHidden="0" w:uiPriority="70" w:unhideWhenUsed="0"/>
-    <w:lsdException w:name="Colorful Shading Accent 1" w:semiHidden="0" w:uiPriority="71" w:unhideWhenUsed="0"/>
-    <w:lsdException w:name="Colorful List Accent 1" w:semiHidden="0" w:uiPriority="72" w:unhideWhenUsed="0"/>
-    <w:lsdException w:name="Colorful Grid Accent 1" w:semiHidden="0" w:uiPriority="73" w:unhideWhenUsed="0"/>
-    <w:lsdException w:name="Light Shading Accent 2" w:semiHidden="0" w:uiPriority="60" w:unhideWhenUsed="0"/>
-    <w:lsdException w:name="Light List Accent 2" w:semiHidden="0" w:uiPriority="61" w:unhideWhenUsed="0"/>
-    <w:lsdException w:name="Light Grid Accent 2" w:semiHidden="0" w:uiPriority="62" w:unhideWhenUsed="0"/>
-    <w:lsdException w:name="Medium Shading 1 Accent 2" w:semiHidden="0" w:uiPriority="63" w:unhideWhenUsed="0"/>
-    <w:lsdException w:name="Medium Shading 2 Accent 2" w:semiHidden="0" w:uiPriority="64" w:unhideWhenUsed="0"/>
-    <w:lsdException w:name="Medium List 1 Accent 2" w:semiHidden="0" w:uiPriority="65" w:unhideWhenUsed="0"/>
-    <w:lsdException w:name="Medium List 2 Accent 2" w:semiHidden="0" w:uiPriority="66" w:unhideWhenUsed="0"/>
-    <w:lsdException w:name="Medium Grid 1 Accent 2" w:semiHidden="0" w:uiPriority="67" w:unhideWhenUsed="0"/>
-    <w:lsdException w:name="Medium Grid 2 Accent 2" w:semiHidden="0" w:uiPriority="68" w:unhideWhenUsed="0"/>
-    <w:lsdException w:name="Medium Grid 3 Accent 2" w:semiHidden="0" w:uiPriority="69" w:unhideWhenUsed="0"/>
-    <w:lsdException w:name="Dark List Accent 2" w:semiHidden="0" w:uiPriority="70" w:unhideWhenUsed="0"/>
-    <w:lsdException w:name="Colorful Shading Accent 2" w:semiHidden="0" w:uiPriority="71" w:unhideWhenUsed="0"/>
-    <w:lsdException w:name="Colorful List Accent 2" w:semiHidden="0" w:uiPriority="72" w:unhideWhenUsed="0"/>
-    <w:lsdException w:name="Colorful Grid Accent 2" w:semiHidden="0" w:uiPriority="73" w:unhideWhenUsed="0"/>
-    <w:lsdException w:name="Light Shading Accent 3" w:semiHidden="0" w:uiPriority="60" w:unhideWhenUsed="0"/>
-    <w:lsdException w:name="Light List Accent 3" w:semiHidden="0" w:uiPriority="61" w:unhideWhenUsed="0"/>
-    <w:lsdException w:name="Light Grid Accent 3" w:semiHidden="0" w:uiPriority="62" w:unhideWhenUsed="0"/>
-    <w:lsdException w:name="Medium Shading 1 Accent 3" w:semiHidden="0" w:uiPriority="63" w:unhideWhenUsed="0"/>
-    <w:lsdException w:name="Medium Shading 2 Accent 3" w:semiHidden="0" w:uiPriority="64" w:unhideWhenUsed="0"/>
-    <w:lsdException w:name="Medium List 1 Accent 3" w:semiHidden="0" w:uiPriority="65" w:unhideWhenUsed="0"/>
-    <w:lsdException w:name="Medium List 2 Accent 3" w:semiHidden="0" w:uiPriority="66" w:unhideWhenUsed="0"/>
-    <w:lsdException w:name="Medium Grid 1 Accent 3" w:semiHidden="0" w:uiPriority="67" w:unhideWhenUsed="0"/>
-    <w:lsdException w:name="Medium Grid 2 Accent 3" w:semiHidden="0" w:uiPriority="68" w:unhideWhenUsed="0"/>
-    <w:lsdException w:name="Medium Grid 3 Accent 3" w:semiHidden="0" w:uiPriority="69" w:unhideWhenUsed="0"/>
-    <w:lsdException w:name="Dark List Accent 3" w:semiHidden="0" w:uiPriority="70" w:unhideWhenUsed="0"/>
-    <w:lsdException w:name="Colorful Shading Accent 3" w:semiHidden="0" w:uiPriority="71" w:unhideWhenUsed="0"/>
-    <w:lsdException w:name="Colorful List Accent 3" w:semiHidden="0" w:uiPriority="72" w:unhideWhenUsed="0"/>
-    <w:lsdException w:name="Colorful Grid Accent 3" w:semiHidden="0" w:uiPriority="73" w:unhideWhenUsed="0"/>
-    <w:lsdException w:name="Light Shading Accent 4" w:semiHidden="0" w:uiPriority="60" w:unhideWhenUsed="0"/>
-    <w:lsdException w:name="Light List Accent 4" w:semiHidden="0" w:uiPriority="61" w:unhideWhenUsed="0"/>
-    <w:lsdException w:name="Light Grid Accent 4" w:semiHidden="0" w:uiPriority="62" w:unhideWhenUsed="0"/>
-    <w:lsdException w:name="Medium Shading 1 Accent 4" w:semiHidden="0" w:uiPriority="63" w:unhideWhenUsed="0"/>
-    <w:lsdException w:name="Medium Shading 2 Accent 4" w:semiHidden="0" w:uiPriority="64" w:unhideWhenUsed="0"/>
-    <w:lsdException w:name="Medium List 1 Accent 4" w:semiHidden="0" w:uiPriority="65" w:unhideWhenUsed="0"/>
-    <w:lsdException w:name="Medium List 2 Accent 4" w:semiHidden="0" w:uiPriority="66" w:unhideWhenUsed="0"/>
-    <w:lsdException w:name="Medium Grid 1 Accent 4" w:semiHidden="0" w:uiPriority="67" w:unhideWhenUsed="0"/>
-    <w:lsdException w:name="Medium Grid 2 Accent 4" w:semiHidden="0" w:uiPriority="68" w:unhideWhenUsed="0"/>
-    <w:lsdException w:name="Medium Grid 3 Accent 4" w:semiHidden="0" w:uiPriority="69" w:unhideWhenUsed="0"/>
-    <w:lsdException w:name="Dark List Accent 4" w:semiHidden="0" w:uiPriority="70" w:unhideWhenUsed="0"/>
-    <w:lsdException w:name="Colorful Shading Accent 4" w:semiHidden="0" w:uiPriority="71" w:unhideWhenUsed="0"/>
-    <w:lsdException w:name="Colorful List Accent 4" w:semiHidden="0" w:uiPriority="72" w:unhideWhenUsed="0"/>
-    <w:lsdException w:name="Colorful Grid Accent 4" w:semiHidden="0" w:uiPriority="73" w:unhideWhenUsed="0"/>
-    <w:lsdException w:name="Light Shading Accent 5" w:semiHidden="0" w:uiPriority="60" w:unhideWhenUsed="0"/>
-    <w:lsdException w:name="Light List Accent 5" w:semiHidden="0" w:uiPriority="61" w:unhideWhenUsed="0"/>
-    <w:lsdException w:name="Light Grid Accent 5" w:semiHidden="0" w:uiPriority="62" w:unhideWhenUsed="0"/>
-    <w:lsdException w:name="Medium Shading 1 Accent 5" w:semiHidden="0" w:uiPriority="63" w:unhideWhenUsed="0"/>
-    <w:lsdException w:name="Medium Shading 2 Accent 5" w:semiHidden="0" w:uiPriority="64" w:unhideWhenUsed="0"/>
-    <w:lsdException w:name="Medium List 1 Accent 5" w:semiHidden="0" w:uiPriority="65" w:unhideWhenUsed="0"/>
-    <w:lsdException w:name="Medium List 2 Accent 5" w:semiHidden="0" w:uiPriority="66" w:unhideWhenUsed="0"/>
-    <w:lsdException w:name="Medium Grid 1 Accent 5" w:semiHidden="0" w:uiPriority="67" w:unhideWhenUsed="0"/>
-    <w:lsdException w:name="Medium Grid 2 Accent 5" w:semiHidden="0" w:uiPriority="68" w:unhideWhenUsed="0"/>
-    <w:lsdException w:name="Medium Grid 3 Accent 5" w:semiHidden="0" w:uiPriority="69" w:unhideWhenUsed="0"/>
-    <w:lsdException w:name="Dark List Accent 5" w:semiHidden="0" w:uiPriority="70" w:unhideWhenUsed="0"/>
-    <w:lsdException w:name="Colorful Shading Accent 5" w:semiHidden="0" w:uiPriority="71" w:unhideWhenUsed="0"/>
-    <w:lsdException w:name="Colorful List Accent 5" w:semiHidden="0" w:uiPriority="72" w:unhideWhenUsed="0"/>
-    <w:lsdException w:name="Colorful Grid Accent 5" w:semiHidden="0" w:uiPriority="73" w:unhideWhenUsed="0"/>
-    <w:lsdException w:name="Light Shading Accent 6" w:semiHidden="0" w:uiPriority="60" w:unhideWhenUsed="0"/>
-    <w:lsdException w:name="Light List Accent 6" w:semiHidden="0" w:uiPriority="61" w:unhideWhenUsed="0"/>
-    <w:lsdException w:name="Light Grid Accent 6" w:semiHidden="0" w:uiPriority="62" w:unhideWhenUsed="0"/>
-    <w:lsdException w:name="Medium Shading 1 Accent 6" w:semiHidden="0" w:uiPriority="63" w:unhideWhenUsed="0"/>
-    <w:lsdException w:name="Medium Shading 2 Accent 6" w:semiHidden="0" w:uiPriority="64" w:unhideWhenUsed="0"/>
-    <w:lsdException w:name="Medium List 1 Accent 6" w:semiHidden="0" w:uiPriority="65" w:unhideWhenUsed="0"/>
-    <w:lsdException w:name="Medium List 2 Accent 6" w:semiHidden="0" w:uiPriority="66" w:unhideWhenUsed="0"/>
-    <w:lsdException w:name="Medium Grid 1 Accent 6" w:semiHidden="0" w:uiPriority="67" w:unhideWhenUsed="0"/>
-    <w:lsdException w:name="Medium Grid 2 Accent 6" w:semiHidden="0" w:uiPriority="68" w:unhideWhenUsed="0"/>
-    <w:lsdException w:name="Medium Grid 3 Accent 6" w:semiHidden="0" w:uiPriority="69" w:unhideWhenUsed="0"/>
-    <w:lsdException w:name="Dark List Accent 6" w:semiHidden="0" w:uiPriority="70" w:unhideWhenUsed="0"/>
-    <w:lsdException w:name="Colorful Shading Accent 6" w:semiHidden="0" w:uiPriority="71" w:unhideWhenUsed="0"/>
-    <w:lsdException w:name="Colorful List Accent 6" w:semiHidden="0" w:uiPriority="72" w:unhideWhenUsed="0"/>
-    <w:lsdException w:name="Colorful Grid Accent 6" w:semiHidden="0" w:uiPriority="73" w:unhideWhenUsed="0"/>
-    <w:lsdException w:name="Subtle Emphasis" w:semiHidden="0" w:uiPriority="19" w:unhideWhenUsed="0" w:qFormat="1"/>
-    <w:lsdException w:name="Intense Emphasis" w:semiHidden="0" w:uiPriority="21" w:unhideWhenUsed="0" w:qFormat="1"/>
-    <w:lsdException w:name="Subtle Reference" w:semiHidden="0" w:uiPriority="31" w:unhideWhenUsed="0" w:qFormat="1"/>
-    <w:lsdException w:name="Intense Reference" w:semiHidden="0" w:uiPriority="32" w:unhideWhenUsed="0" w:qFormat="1"/>
-    <w:lsdException w:name="Book Title" w:semiHidden="0" w:uiPriority="33" w:unhideWhenUsed="0" w:qFormat="1"/>
-    <w:lsdException w:name="Bibliography" w:uiPriority="37"/>
-    <w:lsdException w:name="TOC Heading" w:uiPriority="39" w:qFormat="1"/>
+  <w:latentStyles w:defLockedState="0" w:defUIPriority="99" w:defSemiHidden="0" w:defUnhideWhenUsed="0" w:defQFormat="0" w:count="371">
+    <w:lsdException w:name="Normal" w:uiPriority="0" w:qFormat="1"/>
+    <w:lsdException w:name="heading 1" w:uiPriority="9" w:qFormat="1"/>
+    <w:lsdException w:name="heading 2" w:semiHidden="1" w:uiPriority="9" w:unhideWhenUsed="1" w:qFormat="1"/>
+    <w:lsdException w:name="heading 3" w:semiHidden="1" w:uiPriority="9" w:unhideWhenUsed="1" w:qFormat="1"/>
+    <w:lsdException w:name="heading 4" w:semiHidden="1" w:uiPriority="9" w:unhideWhenUsed="1" w:qFormat="1"/>
+    <w:lsdException w:name="heading 5" w:semiHidden="1" w:uiPriority="9" w:unhideWhenUsed="1" w:qFormat="1"/>
+    <w:lsdException w:name="heading 6" w:semiHidden="1" w:uiPriority="9" w:unhideWhenUsed="1" w:qFormat="1"/>
+    <w:lsdException w:name="heading 7" w:semiHidden="1" w:uiPriority="9" w:unhideWhenUsed="1" w:qFormat="1"/>
+    <w:lsdException w:name="heading 8" w:semiHidden="1" w:uiPriority="9" w:unhideWhenUsed="1" w:qFormat="1"/>
+    <w:lsdException w:name="heading 9" w:semiHidden="1" w:uiPriority="9" w:unhideWhenUsed="1" w:qFormat="1"/>
+    <w:lsdException w:name="index 1" w:semiHidden="1" w:unhideWhenUsed="1"/>
+    <w:lsdException w:name="index 2" w:semiHidden="1" w:unhideWhenUsed="1"/>
+    <w:lsdException w:name="index 3" w:semiHidden="1" w:unhideWhenUsed="1"/>
+    <w:lsdException w:name="index 4" w:semiHidden="1" w:unhideWhenUsed="1"/>
+    <w:lsdException w:name="index 5" w:semiHidden="1" w:unhideWhenUsed="1"/>
+    <w:lsdException w:name="index 6" w:semiHidden="1" w:unhideWhenUsed="1"/>
+    <w:lsdException w:name="index 7" w:semiHidden="1" w:unhideWhenUsed="1"/>
+    <w:lsdException w:name="index 8" w:semiHidden="1" w:unhideWhenUsed="1"/>
+    <w:lsdException w:name="index 9" w:semiHidden="1" w:unhideWhenUsed="1"/>
+    <w:lsdException w:name="toc 1" w:semiHidden="1" w:uiPriority="39" w:unhideWhenUsed="1"/>
+    <w:lsdException w:name="toc 2" w:semiHidden="1" w:uiPriority="39" w:unhideWhenUsed="1"/>
+    <w:lsdException w:name="toc 3" w:semiHidden="1" w:uiPriority="39" w:unhideWhenUsed="1"/>
+    <w:lsdException w:name="toc 4" w:semiHidden="1" w:uiPriority="39" w:unhideWhenUsed="1"/>
+    <w:lsdException w:name="toc 5" w:semiHidden="1" w:uiPriority="39" w:unhideWhenUsed="1"/>
+    <w:lsdException w:name="toc 6" w:semiHidden="1" w:uiPriority="39" w:unhideWhenUsed="1"/>
+    <w:lsdException w:name="toc 7" w:semiHidden="1" w:uiPriority="39" w:unhideWhenUsed="1"/>
+    <w:lsdException w:name="toc 8" w:semiHidden="1" w:uiPriority="39" w:unhideWhenUsed="1"/>
+    <w:lsdException w:name="toc 9" w:semiHidden="1" w:uiPriority="39" w:unhideWhenUsed="1"/>
+    <w:lsdException w:name="Normal Indent" w:semiHidden="1" w:unhideWhenUsed="1"/>
+    <w:lsdException w:name="footnote text" w:semiHidden="1" w:unhideWhenUsed="1"/>
+    <w:lsdException w:name="annotation text" w:semiHidden="1" w:unhideWhenUsed="1"/>
+    <w:lsdException w:name="header" w:semiHidden="1" w:unhideWhenUsed="1"/>
+    <w:lsdException w:name="footer" w:semiHidden="1" w:unhideWhenUsed="1"/>
+    <w:lsdException w:name="index heading" w:semiHidden="1" w:unhideWhenUsed="1"/>
+    <w:lsdException w:name="caption" w:semiHidden="1" w:uiPriority="35" w:unhideWhenUsed="1" w:qFormat="1"/>
+    <w:lsdException w:name="table of figures" w:semiHidden="1" w:unhideWhenUsed="1"/>
+    <w:lsdException w:name="envelope address" w:semiHidden="1" w:unhideWhenUsed="1"/>
+    <w:lsdException w:name="envelope return" w:semiHidden="1" w:unhideWhenUsed="1"/>
+    <w:lsdException w:name="footnote reference" w:semiHidden="1" w:unhideWhenUsed="1"/>
+    <w:lsdException w:name="annotation reference" w:semiHidden="1" w:unhideWhenUsed="1"/>
+    <w:lsdException w:name="line number" w:semiHidden="1" w:unhideWhenUsed="1"/>
+    <w:lsdException w:name="page number" w:semiHidden="1" w:unhideWhenUsed="1"/>
+    <w:lsdException w:name="endnote reference" w:semiHidden="1" w:unhideWhenUsed="1"/>
+    <w:lsdException w:name="endnote text" w:semiHidden="1" w:unhideWhenUsed="1"/>
+    <w:lsdException w:name="table of authorities" w:semiHidden="1" w:unhideWhenUsed="1"/>
+    <w:lsdException w:name="macro" w:semiHidden="1" w:unhideWhenUsed="1"/>
+    <w:lsdException w:name="toa heading" w:semiHidden="1" w:unhideWhenUsed="1"/>
+    <w:lsdException w:name="List" w:semiHidden="1" w:unhideWhenUsed="1"/>
+    <w:lsdException w:name="List Bullet" w:semiHidden="1" w:unhideWhenUsed="1"/>
+    <w:lsdException w:name="List Number" w:semiHidden="1" w:unhideWhenUsed="1"/>
+    <w:lsdException w:name="List 2" w:semiHidden="1" w:unhideWhenUsed="1"/>
+    <w:lsdException w:name="List 3" w:semiHidden="1" w:unhideWhenUsed="1"/>
+    <w:lsdException w:name="List 4" w:semiHidden="1" w:unhideWhenUsed="1"/>
+    <w:lsdException w:name="List 5" w:semiHidden="1" w:unhideWhenUsed="1"/>
+    <w:lsdException w:name="List Bullet 2" w:semiHidden="1" w:unhideWhenUsed="1"/>
+    <w:lsdException w:name="List Bullet 3" w:semiHidden="1" w:unhideWhenUsed="1"/>
+    <w:lsdException w:name="List Bullet 4" w:semiHidden="1" w:unhideWhenUsed="1"/>
+    <w:lsdException w:name="List Bullet 5" w:semiHidden="1" w:unhideWhenUsed="1"/>
+    <w:lsdException w:name="List Number 2" w:semiHidden="1" w:unhideWhenUsed="1"/>
+    <w:lsdException w:name="List Number 3" w:semiHidden="1" w:unhideWhenUsed="1"/>
+    <w:lsdException w:name="List Number 4" w:semiHidden="1" w:unhideWhenUsed="1"/>
+    <w:lsdException w:name="List Number 5" w:semiHidden="1" w:unhideWhenUsed="1"/>
+    <w:lsdException w:name="Title" w:uiPriority="10" w:qFormat="1"/>
+    <w:lsdException w:name="Closing" w:semiHidden="1" w:unhideWhenUsed="1"/>
+    <w:lsdException w:name="Signature" w:semiHidden="1" w:unhideWhenUsed="1"/>
+    <w:lsdException w:name="Default Paragraph Font" w:semiHidden="1" w:uiPriority="1" w:unhideWhenUsed="1"/>
+    <w:lsdException w:name="Body Text" w:semiHidden="1" w:unhideWhenUsed="1"/>
+    <w:lsdException w:name="Body Text Indent" w:semiHidden="1" w:unhideWhenUsed="1"/>
+    <w:lsdException w:name="List Continue" w:semiHidden="1" w:unhideWhenUsed="1"/>
+    <w:lsdException w:name="List Continue 2" w:semiHidden="1" w:unhideWhenUsed="1"/>
+    <w:lsdException w:name="List Continue 3" w:semiHidden="1" w:unhideWhenUsed="1"/>
+    <w:lsdException w:name="List Continue 4" w:semiHidden="1" w:unhideWhenUsed="1"/>
+    <w:lsdException w:name="List Continue 5" w:semiHidden="1" w:unhideWhenUsed="1"/>
+    <w:lsdException w:name="Message Header" w:semiHidden="1" w:unhideWhenUsed="1"/>
+    <w:lsdException w:name="Subtitle" w:uiPriority="11" w:qFormat="1"/>
+    <w:lsdException w:name="Salutation" w:semiHidden="1" w:unhideWhenUsed="1"/>
+    <w:lsdException w:name="Date" w:semiHidden="1" w:unhideWhenUsed="1"/>
+    <w:lsdException w:name="Body Text First Indent" w:semiHidden="1" w:unhideWhenUsed="1"/>
+    <w:lsdException w:name="Body Text First Indent 2" w:semiHidden="1" w:unhideWhenUsed="1"/>
+    <w:lsdException w:name="Note Heading" w:semiHidden="1" w:unhideWhenUsed="1"/>
+    <w:lsdException w:name="Body Text 2" w:semiHidden="1" w:unhideWhenUsed="1"/>
+    <w:lsdException w:name="Body Text 3" w:semiHidden="1" w:unhideWhenUsed="1"/>
+    <w:lsdException w:name="Body Text Indent 2" w:semiHidden="1" w:unhideWhenUsed="1"/>
+    <w:lsdException w:name="Body Text Indent 3" w:semiHidden="1" w:unhideWhenUsed="1"/>
+    <w:lsdException w:name="Block Text" w:semiHidden="1" w:unhideWhenUsed="1"/>
+    <w:lsdException w:name="Hyperlink" w:semiHidden="1" w:unhideWhenUsed="1"/>
+    <w:lsdException w:name="FollowedHyperlink" w:semiHidden="1" w:unhideWhenUsed="1"/>
+    <w:lsdException w:name="Strong" w:uiPriority="22" w:qFormat="1"/>
+    <w:lsdException w:name="Emphasis" w:uiPriority="20" w:qFormat="1"/>
+    <w:lsdException w:name="Document Map" w:semiHidden="1" w:unhideWhenUsed="1"/>
+    <w:lsdException w:name="Plain Text" w:semiHidden="1" w:unhideWhenUsed="1"/>
+    <w:lsdException w:name="E-mail Signature" w:semiHidden="1" w:unhideWhenUsed="1"/>
+    <w:lsdException w:name="HTML Top of Form" w:semiHidden="1" w:unhideWhenUsed="1"/>
+    <w:lsdException w:name="HTML Bottom of Form" w:semiHidden="1" w:unhideWhenUsed="1"/>
+    <w:lsdException w:name="Normal (Web)" w:semiHidden="1" w:unhideWhenUsed="1"/>
+    <w:lsdException w:name="HTML Acronym" w:semiHidden="1" w:unhideWhenUsed="1"/>
+    <w:lsdException w:name="HTML Address" w:semiHidden="1" w:unhideWhenUsed="1"/>
+    <w:lsdException w:name="HTML Cite" w:semiHidden="1" w:unhideWhenUsed="1"/>
+    <w:lsdException w:name="HTML Code" w:semiHidden="1" w:unhideWhenUsed="1"/>
+    <w:lsdException w:name="HTML Definition" w:semiHidden="1" w:unhideWhenUsed="1"/>
+    <w:lsdException w:name="HTML Keyboard" w:semiHidden="1" w:unhideWhenUsed="1"/>
+    <w:lsdException w:name="HTML Preformatted" w:semiHidden="1" w:unhideWhenUsed="1"/>
+    <w:lsdException w:name="HTML Sample" w:semiHidden="1" w:unhideWhenUsed="1"/>
+    <w:lsdException w:name="HTML Typewriter" w:semiHidden="1" w:unhideWhenUsed="1"/>
+    <w:lsdException w:name="HTML Variable" w:semiHidden="1" w:unhideWhenUsed="1"/>
+    <w:lsdException w:name="Normal Table" w:semiHidden="1" w:unhideWhenUsed="1"/>
+    <w:lsdException w:name="annotation subject" w:semiHidden="1" w:unhideWhenUsed="1"/>
+    <w:lsdException w:name="No List" w:semiHidden="1" w:unhideWhenUsed="1"/>
+    <w:lsdException w:name="Outline List 1" w:semiHidden="1" w:unhideWhenUsed="1"/>
+    <w:lsdException w:name="Outline List 2" w:semiHidden="1" w:unhideWhenUsed="1"/>
+    <w:lsdException w:name="Outline List 3" w:semiHidden="1" w:unhideWhenUsed="1"/>
+    <w:lsdException w:name="Table Simple 1" w:semiHidden="1" w:unhideWhenUsed="1"/>
+    <w:lsdException w:name="Table Simple 2" w:semiHidden="1" w:unhideWhenUsed="1"/>
+    <w:lsdException w:name="Table Simple 3" w:semiHidden="1" w:unhideWhenUsed="1"/>
+    <w:lsdException w:name="Table Classic 1" w:semiHidden="1" w:unhideWhenUsed="1"/>
+    <w:lsdException w:name="Table Classic 2" w:semiHidden="1" w:unhideWhenUsed="1"/>
+    <w:lsdException w:name="Table Classic 3" w:semiHidden="1" w:unhideWhenUsed="1"/>
+    <w:lsdException w:name="Table Classic 4" w:semiHidden="1" w:unhideWhenUsed="1"/>
+    <w:lsdException w:name="Table Colorful 1" w:semiHidden="1" w:unhideWhenUsed="1"/>
+    <w:lsdException w:name="Table Colorful 2" w:semiHidden="1" w:unhideWhenUsed="1"/>
+    <w:lsdException w:name="Table Colorful 3" w:semiHidden="1" w:unhideWhenUsed="1"/>
+    <w:lsdException w:name="Table Columns 1" w:semiHidden="1" w:unhideWhenUsed="1"/>
+    <w:lsdException w:name="Table Columns 2" w:semiHidden="1" w:unhideWhenUsed="1"/>
+    <w:lsdException w:name="Table Columns 3" w:semiHidden="1" w:unhideWhenUsed="1"/>
+    <w:lsdException w:name="Table Columns 4" w:semiHidden="1" w:unhideWhenUsed="1"/>
+    <w:lsdException w:name="Table Columns 5" w:semiHidden="1" w:unhideWhenUsed="1"/>
+    <w:lsdException w:name="Table Grid 1" w:semiHidden="1" w:unhideWhenUsed="1"/>
+    <w:lsdException w:name="Table Grid 2" w:semiHidden="1" w:unhideWhenUsed="1"/>
+    <w:lsdException w:name="Table Grid 3" w:semiHidden="1" w:unhideWhenUsed="1"/>
+    <w:lsdException w:name="Table Grid 4" w:semiHidden="1" w:unhideWhenUsed="1"/>
+    <w:lsdException w:name="Table Grid 5" w:semiHidden="1" w:unhideWhenUsed="1"/>
+    <w:lsdException w:name="Table Grid 6" w:semiHidden="1" w:unhideWhenUsed="1"/>
+    <w:lsdException w:name="Table Grid 7" w:semiHidden="1" w:unhideWhenUsed="1"/>
+    <w:lsdException w:name="Table Grid 8" w:semiHidden="1" w:unhideWhenUsed="1"/>
+    <w:lsdException w:name="Table List 1" w:semiHidden="1" w:unhideWhenUsed="1"/>
+    <w:lsdException w:name="Table List 2" w:semiHidden="1" w:unhideWhenUsed="1"/>
+    <w:lsdException w:name="Table List 3" w:semiHidden="1" w:unhideWhenUsed="1"/>
+    <w:lsdException w:name="Table List 4" w:semiHidden="1" w:unhideWhenUsed="1"/>
+    <w:lsdException w:name="Table List 5" w:semiHidden="1" w:unhideWhenUsed="1"/>
+    <w:lsdException w:name="Table List 6" w:semiHidden="1" w:unhideWhenUsed="1"/>
+    <w:lsdException w:name="Table List 7" w:semiHidden="1" w:unhideWhenUsed="1"/>
+    <w:lsdException w:name="Table List 8" w:semiHidden="1" w:unhideWhenUsed="1"/>
+    <w:lsdException w:name="Table 3D effects 1" w:semiHidden="1" w:unhideWhenUsed="1"/>
+    <w:lsdException w:name="Table 3D effects 2" w:semiHidden="1" w:unhideWhenUsed="1"/>
+    <w:lsdException w:name="Table 3D effects 3" w:semiHidden="1" w:unhideWhenUsed="1"/>
+    <w:lsdException w:name="Table Contemporary" w:semiHidden="1" w:unhideWhenUsed="1"/>
+    <w:lsdException w:name="Table Elegant" w:semiHidden="1" w:unhideWhenUsed="1"/>
+    <w:lsdException w:name="Table Professional" w:semiHidden="1" w:unhideWhenUsed="1"/>
+    <w:lsdException w:name="Table Subtle 1" w:semiHidden="1" w:unhideWhenUsed="1"/>
+    <w:lsdException w:name="Table Subtle 2" w:semiHidden="1" w:unhideWhenUsed="1"/>
+    <w:lsdException w:name="Table Web 1" w:semiHidden="1" w:unhideWhenUsed="1"/>
+    <w:lsdException w:name="Table Web 2" w:semiHidden="1" w:unhideWhenUsed="1"/>
+    <w:lsdException w:name="Table Web 3" w:semiHidden="1" w:unhideWhenUsed="1"/>
+    <w:lsdException w:name="Balloon Text" w:semiHidden="1" w:unhideWhenUsed="1"/>
+    <w:lsdException w:name="Table Grid" w:uiPriority="59"/>
+    <w:lsdException w:name="Table Theme" w:semiHidden="1" w:unhideWhenUsed="1"/>
+    <w:lsdException w:name="Placeholder Text" w:semiHidden="1"/>
+    <w:lsdException w:name="No Spacing" w:uiPriority="1" w:qFormat="1"/>
+    <w:lsdException w:name="Light Shading" w:uiPriority="60"/>
+    <w:lsdException w:name="Light List" w:uiPriority="61"/>
+    <w:lsdException w:name="Light Grid" w:uiPriority="62"/>
+    <w:lsdException w:name="Medium Shading 1" w:uiPriority="63"/>
+    <w:lsdException w:name="Medium Shading 2" w:uiPriority="64"/>
+    <w:lsdException w:name="Medium List 1" w:uiPriority="65"/>
+    <w:lsdException w:name="Medium List 2" w:uiPriority="66"/>
+    <w:lsdException w:name="Medium Grid 1" w:uiPriority="67"/>
+    <w:lsdException w:name="Medium Grid 2" w:uiPriority="68"/>
+    <w:lsdException w:name="Medium Grid 3" w:uiPriority="69"/>
+    <w:lsdException w:name="Dark List" w:uiPriority="70"/>
+    <w:lsdException w:name="Colorful Shading" w:uiPriority="71"/>
+    <w:lsdException w:name="Colorful List" w:uiPriority="72"/>
+    <w:lsdException w:name="Colorful Grid" w:uiPriority="73"/>
+    <w:lsdException w:name="Light Shading Accent 1" w:uiPriority="60"/>
+    <w:lsdException w:name="Light List Accent 1" w:uiPriority="61"/>
+    <w:lsdException w:name="Light Grid Accent 1" w:uiPriority="62"/>
+    <w:lsdException w:name="Medium Shading 1 Accent 1" w:uiPriority="63"/>
+    <w:lsdException w:name="Medium Shading 2 Accent 1" w:uiPriority="64"/>
+    <w:lsdException w:name="Medium List 1 Accent 1" w:uiPriority="65"/>
+    <w:lsdException w:name="Revision" w:semiHidden="1"/>
+    <w:lsdException w:name="List Paragraph" w:uiPriority="34" w:qFormat="1"/>
+    <w:lsdException w:name="Quote" w:uiPriority="29" w:qFormat="1"/>
+    <w:lsdException w:name="Intense Quote" w:uiPriority="30" w:qFormat="1"/>
+    <w:lsdException w:name="Medium List 2 Accent 1" w:uiPriority="66"/>
+    <w:lsdException w:name="Medium Grid 1 Accent 1" w:uiPriority="67"/>
+    <w:lsdException w:name="Medium Grid 2 Accent 1" w:uiPriority="68"/>
+    <w:lsdException w:name="Medium Grid 3 Accent 1" w:uiPriority="69"/>
+    <w:lsdException w:name="Dark List Accent 1" w:uiPriority="70"/>
+    <w:lsdException w:name="Colorful Shading Accent 1" w:uiPriority="71"/>
+    <w:lsdException w:name="Colorful List Accent 1" w:uiPriority="72"/>
+    <w:lsdException w:name="Colorful Grid Accent 1" w:uiPriority="73"/>
+    <w:lsdException w:name="Light Shading Accent 2" w:uiPriority="60"/>
+    <w:lsdException w:name="Light List Accent 2" w:uiPriority="61"/>
+    <w:lsdException w:name="Light Grid Accent 2" w:uiPriority="62"/>
+    <w:lsdException w:name="Medium Shading 1 Accent 2" w:uiPriority="63"/>
+    <w:lsdException w:name="Medium Shading 2 Accent 2" w:uiPriority="64"/>
+    <w:lsdException w:name="Medium List 1 Accent 2" w:uiPriority="65"/>
+    <w:lsdException w:name="Medium List 2 Accent 2" w:uiPriority="66"/>
+    <w:lsdException w:name="Medium Grid 1 Accent 2" w:uiPriority="67"/>
+    <w:lsdException w:name="Medium Grid 2 Accent 2" w:uiPriority="68"/>
+    <w:lsdException w:name="Medium Grid 3 Accent 2" w:uiPriority="69"/>
+    <w:lsdException w:name="Dark List Accent 2" w:uiPriority="70"/>
+    <w:lsdException w:name="Colorful Shading Accent 2" w:uiPriority="71"/>
+    <w:lsdException w:name="Colorful List Accent 2" w:uiPriority="72"/>
+    <w:lsdException w:name="Colorful Grid Accent 2" w:uiPriority="73"/>
+    <w:lsdException w:name="Light Shading Accent 3" w:uiPriority="60"/>
+    <w:lsdException w:name="Light List Accent 3" w:uiPriority="61"/>
+    <w:lsdException w:name="Light Grid Accent 3" w:uiPriority="62"/>
+    <w:lsdException w:name="Medium Shading 1 Accent 3" w:uiPriority="63"/>
+    <w:lsdException w:name="Medium Shading 2 Accent 3" w:uiPriority="64"/>
+    <w:lsdException w:name="Medium List 1 Accent 3" w:uiPriority="65"/>
+    <w:lsdException w:name="Medium List 2 Accent 3" w:uiPriority="66"/>
+    <w:lsdException w:name="Medium Grid 1 Accent 3" w:uiPriority="67"/>
+    <w:lsdException w:name="Medium Grid 2 Accent 3" w:uiPriority="68"/>
+    <w:lsdException w:name="Medium Grid 3 Accent 3" w:uiPriority="69"/>
+    <w:lsdException w:name="Dark List Accent 3" w:uiPriority="70"/>
+    <w:lsdException w:name="Colorful Shading Accent 3" w:uiPriority="71"/>
+    <w:lsdException w:name="Colorful List Accent 3" w:uiPriority="72"/>
+    <w:lsdException w:name="Colorful Grid Accent 3" w:uiPriority="73"/>
+    <w:lsdException w:name="Light Shading Accent 4" w:uiPriority="60"/>
+    <w:lsdException w:name="Light List Accent 4" w:uiPriority="61"/>
+    <w:lsdException w:name="Light Grid Accent 4" w:uiPriority="62"/>
+    <w:lsdException w:name="Medium Shading 1 Accent 4" w:uiPriority="63"/>
+    <w:lsdException w:name="Medium Shading 2 Accent 4" w:uiPriority="64"/>
+    <w:lsdException w:name="Medium List 1 Accent 4" w:uiPriority="65"/>
+    <w:lsdException w:name="Medium List 2 Accent 4" w:uiPriority="66"/>
+    <w:lsdException w:name="Medium Grid 1 Accent 4" w:uiPriority="67"/>
+    <w:lsdException w:name="Medium Grid 2 Accent 4" w:uiPriority="68"/>
+    <w:lsdException w:name="Medium Grid 3 Accent 4" w:uiPriority="69"/>
+    <w:lsdException w:name="Dark List Accent 4" w:uiPriority="70"/>
+    <w:lsdException w:name="Colorful Shading Accent 4" w:uiPriority="71"/>
+    <w:lsdException w:name="Colorful List Accent 4" w:uiPriority="72"/>
+    <w:lsdException w:name="Colorful Grid Accent 4" w:uiPriority="73"/>
+    <w:lsdException w:name="Light Shading Accent 5" w:uiPriority="60"/>
+    <w:lsdException w:name="Light List Accent 5" w:uiPriority="61"/>
+    <w:lsdException w:name="Light Grid Accent 5" w:uiPriority="62"/>
+    <w:lsdException w:name="Medium Shading 1 Accent 5" w:uiPriority="63"/>
+    <w:lsdException w:name="Medium Shading 2 Accent 5" w:uiPriority="64"/>
+    <w:lsdException w:name="Medium List 1 Accent 5" w:uiPriority="65"/>
+    <w:lsdException w:name="Medium List 2 Accent 5" w:uiPriority="66"/>
+    <w:lsdException w:name="Medium Grid 1 Accent 5" w:uiPriority="67"/>
+    <w:lsdException w:name="Medium Grid 2 Accent 5" w:uiPriority="68"/>
+    <w:lsdException w:name="Medium Grid 3 Accent 5" w:uiPriority="69"/>
+    <w:lsdException w:name="Dark List Accent 5" w:uiPriority="70"/>
+    <w:lsdException w:name="Colorful Shading Accent 5" w:uiPriority="71"/>
+    <w:lsdException w:name="Colorful List Accent 5" w:uiPriority="72"/>
+    <w:lsdException w:name="Colorful Grid Accent 5" w:uiPriority="73"/>
+    <w:lsdException w:name="Light Shading Accent 6" w:uiPriority="60"/>
+    <w:lsdException w:name="Light List Accent 6" w:uiPriority="61"/>
+    <w:lsdException w:name="Light Grid Accent 6" w:uiPriority="62"/>
+    <w:lsdException w:name="Medium Shading 1 Accent 6" w:uiPriority="63"/>
+    <w:lsdException w:name="Medium Shading 2 Accent 6" w:uiPriority="64"/>
+    <w:lsdException w:name="Medium List 1 Accent 6" w:uiPriority="65"/>
+    <w:lsdException w:name="Medium List 2 Accent 6" w:uiPriority="66"/>
+    <w:lsdException w:name="Medium Grid 1 Accent 6" w:uiPriority="67"/>
+    <w:lsdException w:name="Medium Grid 2 Accent 6" w:uiPriority="68"/>
+    <w:lsdException w:name="Medium Grid 3 Accent 6" w:uiPriority="69"/>
+    <w:lsdException w:name="Dark List Accent 6" w:uiPriority="70"/>
+    <w:lsdException w:name="Colorful Shading Accent 6" w:uiPriority="71"/>
+    <w:lsdException w:name="Colorful List Accent 6" w:uiPriority="72"/>
+    <w:lsdException w:name="Colorful Grid Accent 6" w:uiPriority="73"/>
+    <w:lsdException w:name="Subtle Emphasis" w:uiPriority="19" w:qFormat="1"/>
+    <w:lsdException w:name="Intense Emphasis" w:uiPriority="21" w:qFormat="1"/>
+    <w:lsdException w:name="Subtle Reference" w:uiPriority="31" w:qFormat="1"/>
+    <w:lsdException w:name="Intense Reference" w:uiPriority="32" w:qFormat="1"/>
+    <w:lsdException w:name="Book Title" w:uiPriority="33" w:qFormat="1"/>
+    <w:lsdException w:name="Bibliography" w:semiHidden="1" w:uiPriority="37" w:unhideWhenUsed="1"/>
+    <w:lsdException w:name="TOC Heading" w:semiHidden="1" w:uiPriority="39" w:unhideWhenUsed="1" w:qFormat="1"/>
+    <w:lsdException w:name="Plain Table 1" w:uiPriority="41"/>
+    <w:lsdException w:name="Plain Table 2" w:uiPriority="42"/>
+    <w:lsdException w:name="Plain Table 3" w:uiPriority="43"/>
+    <w:lsdException w:name="Plain Table 4" w:uiPriority="44"/>
+    <w:lsdException w:name="Plain Table 5" w:uiPriority="45"/>
+    <w:lsdException w:name="Grid Table Light" w:uiPriority="40"/>
+    <w:lsdException w:name="Grid Table 1 Light" w:uiPriority="46"/>
+    <w:lsdException w:name="Grid Table 2" w:uiPriority="47"/>
+    <w:lsdException w:name="Grid Table 3" w:uiPriority="48"/>
+    <w:lsdException w:name="Grid Table 4" w:uiPriority="49"/>
+    <w:lsdException w:name="Grid Table 5 Dark" w:uiPriority="50"/>
+    <w:lsdException w:name="Grid Table 6 Colorful" w:uiPriority="51"/>
+    <w:lsdException w:name="Grid Table 7 Colorful" w:uiPriority="52"/>
+    <w:lsdException w:name="Grid Table 1 Light Accent 1" w:uiPriority="46"/>
+    <w:lsdException w:name="Grid Table 2 Accent 1" w:uiPriority="47"/>
+    <w:lsdException w:name="Grid Table 3 Accent 1" w:uiPriority="48"/>
+    <w:lsdException w:name="Grid Table 4 Accent 1" w:uiPriority="49"/>
+    <w:lsdException w:name="Grid Table 5 Dark Accent 1" w:uiPriority="50"/>
+    <w:lsdException w:name="Grid Table 6 Colorful Accent 1" w:uiPriority="51"/>
+    <w:lsdException w:name="Grid Table 7 Colorful Accent 1" w:uiPriority="52"/>
+    <w:lsdException w:name="Grid Table 1 Light Accent 2" w:uiPriority="46"/>
+    <w:lsdException w:name="Grid Table 2 Accent 2" w:uiPriority="47"/>
+    <w:lsdException w:name="Grid Table 3 Accent 2" w:uiPriority="48"/>
+    <w:lsdException w:name="Grid Table 4 Accent 2" w:uiPriority="49"/>
+    <w:lsdException w:name="Grid Table 5 Dark Accent 2" w:uiPriority="50"/>
+    <w:lsdException w:name="Grid Table 6 Colorful Accent 2" w:uiPriority="51"/>
+    <w:lsdException w:name="Grid Table 7 Colorful Accent 2" w:uiPriority="52"/>
+    <w:lsdException w:name="Grid Table 1 Light Accent 3" w:uiPriority="46"/>
+    <w:lsdException w:name="Grid Table 2 Accent 3" w:uiPriority="47"/>
+    <w:lsdException w:name="Grid Table 3 Accent 3" w:uiPriority="48"/>
+    <w:lsdException w:name="Grid Table 4 Accent 3" w:uiPriority="49"/>
+    <w:lsdException w:name="Grid Table 5 Dark Accent 3" w:uiPriority="50"/>
+    <w:lsdException w:name="Grid Table 6 Colorful Accent 3" w:uiPriority="51"/>
+    <w:lsdException w:name="Grid Table 7 Colorful Accent 3" w:uiPriority="52"/>
+    <w:lsdException w:name="Grid Table 1 Light Accent 4" w:uiPriority="46"/>
+    <w:lsdException w:name="Grid Table 2 Accent 4" w:uiPriority="47"/>
+    <w:lsdException w:name="Grid Table 3 Accent 4" w:uiPriority="48"/>
+    <w:lsdException w:name="Grid Table 4 Accent 4" w:uiPriority="49"/>
+    <w:lsdException w:name="Grid Table 5 Dark Accent 4" w:uiPriority="50"/>
+    <w:lsdException w:name="Grid Table 6 Colorful Accent 4" w:uiPriority="51"/>
+    <w:lsdException w:name="Grid Table 7 Colorful Accent 4" w:uiPriority="52"/>
+    <w:lsdException w:name="Grid Table 1 Light Accent 5" w:uiPriority="46"/>
+    <w:lsdException w:name="Grid Table 2 Accent 5" w:uiPriority="47"/>
+    <w:lsdException w:name="Grid Table 3 Accent 5" w:uiPriority="48"/>
+    <w:lsdException w:name="Grid Table 4 Accent 5" w:uiPriority="49"/>
+    <w:lsdException w:name="Grid Table 5 Dark Accent 5" w:uiPriority="50"/>
+    <w:lsdException w:name="Grid Table 6 Colorful Accent 5" w:uiPriority="51"/>
+    <w:lsdException w:name="Grid Table 7 Colorful Accent 5" w:uiPriority="52"/>
+    <w:lsdException w:name="Grid Table 1 Light Accent 6" w:uiPriority="46"/>
+    <w:lsdException w:name="Grid Table 2 Accent 6" w:uiPriority="47"/>
+    <w:lsdException w:name="Grid Table 3 Accent 6" w:uiPriority="48"/>
+    <w:lsdException w:name="Grid Table 4 Accent 6" w:uiPriority="49"/>
+    <w:lsdException w:name="Grid Table 5 Dark Accent 6" w:uiPriority="50"/>
+    <w:lsdException w:name="Grid Table 6 Colorful Accent 6" w:uiPriority="51"/>
+    <w:lsdException w:name="Grid Table 7 Colorful Accent 6" w:uiPriority="52"/>
+    <w:lsdException w:name="List Table 1 Light" w:uiPriority="46"/>
+    <w:lsdException w:name="List Table 2" w:uiPriority="47"/>
+    <w:lsdException w:name="List Table 3" w:uiPriority="48"/>
+    <w:lsdException w:name="List Table 4" w:uiPriority="49"/>
+    <w:lsdException w:name="List Table 5 Dark" w:uiPriority="50"/>
+    <w:lsdException w:name="List Table 6 Colorful" w:uiPriority="51"/>
+    <w:lsdException w:name="List Table 7 Colorful" w:uiPriority="52"/>
+    <w:lsdException w:name="List Table 1 Light Accent 1" w:uiPriority="46"/>
+    <w:lsdException w:name="List Table 2 Accent 1" w:uiPriority="47"/>
+    <w:lsdException w:name="List Table 3 Accent 1" w:uiPriority="48"/>
+    <w:lsdException w:name="List Table 4 Accent 1" w:uiPriority="49"/>
+    <w:lsdException w:name="List Table 5 Dark Accent 1" w:uiPriority="50"/>
+    <w:lsdException w:name="List Table 6 Colorful Accent 1" w:uiPriority="51"/>
+    <w:lsdException w:name="List Table 7 Colorful Accent 1" w:uiPriority="52"/>
+    <w:lsdException w:name="List Table 1 Light Accent 2" w:uiPriority="46"/>
+    <w:lsdException w:name="List Table 2 Accent 2" w:uiPriority="47"/>
+    <w:lsdException w:name="List Table 3 Accent 2" w:uiPriority="48"/>
+    <w:lsdException w:name="List Table 4 Accent 2" w:uiPriority="49"/>
+    <w:lsdException w:name="List Table 5 Dark Accent 2" w:uiPriority="50"/>
+    <w:lsdException w:name="List Table 6 Colorful Accent 2" w:uiPriority="51"/>
+    <w:lsdException w:name="List Table 7 Colorful Accent 2" w:uiPriority="52"/>
+    <w:lsdException w:name="List Table 1 Light Accent 3" w:uiPriority="46"/>
+    <w:lsdException w:name="List Table 2 Accent 3" w:uiPriority="47"/>
+    <w:lsdException w:name="List Table 3 Accent 3" w:uiPriority="48"/>
+    <w:lsdException w:name="List Table 4 Accent 3" w:uiPriority="49"/>
+    <w:lsdException w:name="List Table 5 Dark Accent 3" w:uiPriority="50"/>
+    <w:lsdException w:name="List Table 6 Colorful Accent 3" w:uiPriority="51"/>
+    <w:lsdException w:name="List Table 7 Colorful Accent 3" w:uiPriority="52"/>
+    <w:lsdException w:name="List Table 1 Light Accent 4" w:uiPriority="46"/>
+    <w:lsdException w:name="List Table 2 Accent 4" w:uiPriority="47"/>
+    <w:lsdException w:name="List Table 3 Accent 4" w:uiPriority="48"/>
+    <w:lsdException w:name="List Table 4 Accent 4" w:uiPriority="49"/>
+    <w:lsdException w:name="List Table 5 Dark Accent 4" w:uiPriority="50"/>
+    <w:lsdException w:name="List Table 6 Colorful Accent 4" w:uiPriority="51"/>
+    <w:lsdException w:name="List Table 7 Colorful Accent 4" w:uiPriority="52"/>
+    <w:lsdException w:name="List Table 1 Light Accent 5" w:uiPriority="46"/>
+    <w:lsdException w:name="List Table 2 Accent 5" w:uiPriority="47"/>
+    <w:lsdException w:name="List Table 3 Accent 5" w:uiPriority="48"/>
+    <w:lsdException w:name="List Table 4 Accent 5" w:uiPriority="49"/>
+    <w:lsdException w:name="List Table 5 Dark Accent 5" w:uiPriority="50"/>
+    <w:lsdException w:name="List Table 6 Colorful Accent 5" w:uiPriority="51"/>
+    <w:lsdException w:name="List Table 7 Colorful Accent 5" w:uiPriority="52"/>
+    <w:lsdException w:name="List Table 1 Light Accent 6" w:uiPriority="46"/>
+    <w:lsdException w:name="List Table 2 Accent 6" w:uiPriority="47"/>
+    <w:lsdException w:name="List Table 3 Accent 6" w:uiPriority="48"/>
+    <w:lsdException w:name="List Table 4 Accent 6" w:uiPriority="49"/>
+    <w:lsdException w:name="List Table 5 Dark Accent 6" w:uiPriority="50"/>
+    <w:lsdException w:name="List Table 6 Colorful Accent 6" w:uiPriority="51"/>
+    <w:lsdException w:name="List Table 7 Colorful Accent 6" w:uiPriority="52"/>
   </w:latentStyles>
   <w:style w:type="paragraph" w:default="1" w:styleId="Normal">
     <w:name w:val="Normal"/>
@@ -1249,7 +1455,6 @@
     <w:uiPriority w:val="99"/>
     <w:semiHidden/>
     <w:unhideWhenUsed/>
-    <w:qFormat/>
     <w:tblPr>
       <w:tblInd w:w="0" w:type="dxa"/>
       <w:tblCellMar>

</xml_diff>

<commit_message>
Lista för vad som är kvar att göra
Har skapat en steg för steg lista längst ner i dokumentet för vad som är
kvar att göra och i vilken ordning det ska göras
</commit_message>
<xml_diff>
--- a/Dokumentation/VadSomSkaVaraMediProjektet.docx
+++ b/Dokumentation/VadSomSkaVaraMediProjektet.docx
@@ -281,6 +281,7 @@
           <w:lang w:eastAsia="sv-SE"/>
         </w:rPr>
       </w:pPr>
+      <w:proofErr w:type="spellStart"/>
       <w:r>
         <w:rPr>
           <w:rFonts w:ascii="Helvetica" w:eastAsia="Times New Roman" w:hAnsi="Helvetica" w:cs="Helvetica"/>
@@ -291,7 +292,20 @@
           <w:szCs w:val="21"/>
           <w:lang w:eastAsia="sv-SE"/>
         </w:rPr>
-        <w:t>Byggscript:</w:t>
+        <w:t>Byggscript</w:t>
+      </w:r>
+      <w:proofErr w:type="spellEnd"/>
+      <w:r>
+        <w:rPr>
+          <w:rFonts w:ascii="Helvetica" w:eastAsia="Times New Roman" w:hAnsi="Helvetica" w:cs="Helvetica"/>
+          <w:b/>
+          <w:bCs/>
+          <w:color w:val="333333"/>
+          <w:sz w:val="21"/>
+          <w:szCs w:val="21"/>
+          <w:lang w:eastAsia="sv-SE"/>
+        </w:rPr>
+        <w:t>:</w:t>
       </w:r>
       <w:r>
         <w:rPr>
@@ -355,6 +369,27 @@
           <w:lang w:eastAsia="sv-SE"/>
         </w:rPr>
         <w:t>, ska kunna användas för att bygga och testa systemet.</w:t>
+      </w:r>
+      <w:r>
+        <w:rPr>
+          <w:rFonts w:ascii="Helvetica" w:eastAsia="Times New Roman" w:hAnsi="Helvetica" w:cs="Helvetica"/>
+          <w:color w:val="333333"/>
+          <w:sz w:val="21"/>
+          <w:szCs w:val="21"/>
+          <w:lang w:eastAsia="sv-SE"/>
+        </w:rPr>
+        <w:t xml:space="preserve">  </w:t>
+      </w:r>
+      <w:r>
+        <w:rPr>
+          <w:rFonts w:ascii="Helvetica" w:eastAsia="Times New Roman" w:hAnsi="Helvetica" w:cs="Helvetica"/>
+          <w:b/>
+          <w:color w:val="333333"/>
+          <w:sz w:val="21"/>
+          <w:szCs w:val="21"/>
+          <w:lang w:eastAsia="sv-SE"/>
+        </w:rPr>
+        <w:t>– ERIK is on it</w:t>
       </w:r>
     </w:p>
     <w:p>
@@ -368,7 +403,7 @@
         <w:ind w:left="383"/>
         <w:rPr>
           <w:rFonts w:ascii="Helvetica" w:eastAsia="Times New Roman" w:hAnsi="Helvetica" w:cs="Helvetica"/>
-          <w:color w:val="000000" w:themeColor="text1"/>
+          <w:color w:val="FF0000"/>
           <w:sz w:val="21"/>
           <w:szCs w:val="21"/>
           <w:lang w:eastAsia="sv-SE"/>
@@ -379,7 +414,7 @@
           <w:rFonts w:ascii="Helvetica" w:eastAsia="Times New Roman" w:hAnsi="Helvetica" w:cs="Helvetica"/>
           <w:b/>
           <w:bCs/>
-          <w:color w:val="000000" w:themeColor="text1"/>
+          <w:color w:val="FF0000"/>
           <w:sz w:val="21"/>
           <w:szCs w:val="21"/>
           <w:lang w:eastAsia="sv-SE"/>
@@ -389,7 +424,7 @@
       <w:r>
         <w:rPr>
           <w:rFonts w:ascii="Helvetica" w:eastAsia="Times New Roman" w:hAnsi="Helvetica" w:cs="Helvetica"/>
-          <w:color w:val="000000" w:themeColor="text1"/>
+          <w:color w:val="FF0000"/>
           <w:sz w:val="21"/>
           <w:lang w:eastAsia="sv-SE"/>
         </w:rPr>
@@ -398,7 +433,7 @@
       <w:r>
         <w:rPr>
           <w:rFonts w:ascii="Helvetica" w:eastAsia="Times New Roman" w:hAnsi="Helvetica" w:cs="Helvetica"/>
-          <w:color w:val="000000" w:themeColor="text1"/>
+          <w:color w:val="FF0000"/>
           <w:sz w:val="21"/>
           <w:szCs w:val="21"/>
           <w:lang w:eastAsia="sv-SE"/>
@@ -862,6 +897,617 @@
         </w:rPr>
         <w:t xml:space="preserve"> på det. Detta är test blir kanske inte helt realistiskt, men eftersom det inte ingår i uppgiften att implementera ett tillämpningsprogram så får vi göra så.</w:t>
       </w:r>
+    </w:p>
+    <w:p>
+      <w:r>
+        <w:br w:type="page"/>
+      </w:r>
+    </w:p>
+    <w:p>
+      <w:pPr>
+        <w:pStyle w:val="Rubrik1"/>
+      </w:pPr>
+      <w:r>
+        <w:lastRenderedPageBreak/>
+        <w:t>Kvar att göra</w:t>
+      </w:r>
+    </w:p>
+    <w:p>
+      <w:pPr>
+        <w:rPr>
+          <w:rFonts w:ascii="Helvetica" w:eastAsia="Times New Roman" w:hAnsi="Helvetica" w:cs="Helvetica"/>
+          <w:color w:val="333333"/>
+          <w:sz w:val="21"/>
+          <w:szCs w:val="21"/>
+          <w:lang w:eastAsia="sv-SE"/>
+        </w:rPr>
+      </w:pPr>
+      <w:r>
+        <w:t xml:space="preserve">1, Kör ett </w:t>
+      </w:r>
+      <w:r>
+        <w:rPr>
+          <w:rFonts w:ascii="Helvetica" w:eastAsia="Times New Roman" w:hAnsi="Helvetica" w:cs="Helvetica"/>
+          <w:color w:val="333333"/>
+          <w:sz w:val="21"/>
+          <w:szCs w:val="21"/>
+          <w:lang w:eastAsia="sv-SE"/>
+        </w:rPr>
+        <w:t>kodkritiksystem</w:t>
+      </w:r>
+      <w:r>
+        <w:rPr>
+          <w:rFonts w:ascii="Helvetica" w:eastAsia="Times New Roman" w:hAnsi="Helvetica" w:cs="Helvetica"/>
+          <w:color w:val="333333"/>
+          <w:sz w:val="21"/>
+          <w:szCs w:val="21"/>
+          <w:lang w:eastAsia="sv-SE"/>
+        </w:rPr>
+        <w:t xml:space="preserve"> </w:t>
+      </w:r>
+      <w:proofErr w:type="spellStart"/>
+      <w:proofErr w:type="gramStart"/>
+      <w:r>
+        <w:rPr>
+          <w:rFonts w:ascii="Helvetica" w:eastAsia="Times New Roman" w:hAnsi="Helvetica" w:cs="Helvetica"/>
+          <w:color w:val="333333"/>
+          <w:sz w:val="21"/>
+          <w:szCs w:val="21"/>
+          <w:lang w:eastAsia="sv-SE"/>
+        </w:rPr>
+        <w:t>tex</w:t>
+      </w:r>
+      <w:proofErr w:type="spellEnd"/>
+      <w:proofErr w:type="gramEnd"/>
+      <w:r>
+        <w:rPr>
+          <w:rFonts w:ascii="Helvetica" w:eastAsia="Times New Roman" w:hAnsi="Helvetica" w:cs="Helvetica"/>
+          <w:color w:val="333333"/>
+          <w:sz w:val="21"/>
+          <w:szCs w:val="21"/>
+          <w:lang w:eastAsia="sv-SE"/>
+        </w:rPr>
+        <w:t xml:space="preserve"> </w:t>
+      </w:r>
+      <w:proofErr w:type="spellStart"/>
+      <w:r>
+        <w:rPr>
+          <w:rFonts w:ascii="Helvetica" w:eastAsia="Times New Roman" w:hAnsi="Helvetica" w:cs="Helvetica"/>
+          <w:color w:val="333333"/>
+          <w:sz w:val="21"/>
+          <w:szCs w:val="21"/>
+          <w:lang w:eastAsia="sv-SE"/>
+        </w:rPr>
+        <w:t>Findbugs</w:t>
+      </w:r>
+      <w:proofErr w:type="spellEnd"/>
+      <w:r>
+        <w:rPr>
+          <w:rFonts w:ascii="Helvetica" w:eastAsia="Times New Roman" w:hAnsi="Helvetica" w:cs="Helvetica"/>
+          <w:color w:val="333333"/>
+          <w:sz w:val="21"/>
+          <w:szCs w:val="21"/>
+          <w:lang w:eastAsia="sv-SE"/>
+        </w:rPr>
+        <w:t>. Rätta inte koden!</w:t>
+      </w:r>
+    </w:p>
+    <w:p>
+      <w:pPr>
+        <w:rPr>
+          <w:rFonts w:ascii="Helvetica" w:eastAsia="Times New Roman" w:hAnsi="Helvetica" w:cs="Helvetica"/>
+          <w:color w:val="333333"/>
+          <w:sz w:val="21"/>
+          <w:szCs w:val="21"/>
+          <w:lang w:eastAsia="sv-SE"/>
+        </w:rPr>
+      </w:pPr>
+      <w:r>
+        <w:rPr>
+          <w:rFonts w:ascii="Helvetica" w:eastAsia="Times New Roman" w:hAnsi="Helvetica" w:cs="Helvetica"/>
+          <w:color w:val="333333"/>
+          <w:sz w:val="21"/>
+          <w:szCs w:val="21"/>
+          <w:lang w:eastAsia="sv-SE"/>
+        </w:rPr>
+        <w:t>2, Gr</w:t>
+      </w:r>
+      <w:r>
+        <w:rPr>
+          <w:rFonts w:ascii="Helvetica" w:eastAsia="Times New Roman" w:hAnsi="Helvetica" w:cs="Helvetica"/>
+          <w:color w:val="333333"/>
+          <w:sz w:val="21"/>
+          <w:szCs w:val="21"/>
+          <w:lang w:eastAsia="sv-SE"/>
+        </w:rPr>
+        <w:t>anskning av koden</w:t>
+      </w:r>
+      <w:r>
+        <w:rPr>
+          <w:rFonts w:ascii="Helvetica" w:eastAsia="Times New Roman" w:hAnsi="Helvetica" w:cs="Helvetica"/>
+          <w:color w:val="333333"/>
+          <w:sz w:val="21"/>
+          <w:szCs w:val="21"/>
+          <w:lang w:eastAsia="sv-SE"/>
+        </w:rPr>
+        <w:t>:</w:t>
+      </w:r>
+    </w:p>
+    <w:p>
+      <w:pPr>
+        <w:ind w:left="1304"/>
+        <w:rPr>
+          <w:rFonts w:ascii="Helvetica" w:eastAsia="Times New Roman" w:hAnsi="Helvetica" w:cs="Helvetica"/>
+          <w:color w:val="333333"/>
+          <w:sz w:val="21"/>
+          <w:szCs w:val="21"/>
+          <w:lang w:eastAsia="sv-SE"/>
+        </w:rPr>
+      </w:pPr>
+      <w:r>
+        <w:rPr>
+          <w:rFonts w:ascii="Helvetica" w:eastAsia="Times New Roman" w:hAnsi="Helvetica" w:cs="Helvetica"/>
+          <w:color w:val="333333"/>
+          <w:sz w:val="21"/>
+          <w:szCs w:val="21"/>
+          <w:lang w:eastAsia="sv-SE"/>
+        </w:rPr>
+        <w:t>Ni ska genomföra minst en formell granskning av koden. Testa gärna mer informella typer av granskningar också så att ni har något att jämföra med. Ett tips är att prata med någon annan grupp och granska varandras kod.</w:t>
+      </w:r>
+    </w:p>
+    <w:p>
+      <w:pPr>
+        <w:rPr>
+          <w:rFonts w:ascii="Helvetica" w:eastAsia="Times New Roman" w:hAnsi="Helvetica" w:cs="Helvetica"/>
+          <w:color w:val="333333"/>
+          <w:sz w:val="21"/>
+          <w:szCs w:val="21"/>
+          <w:lang w:eastAsia="sv-SE"/>
+        </w:rPr>
+      </w:pPr>
+      <w:r>
+        <w:rPr>
+          <w:rFonts w:ascii="Helvetica" w:eastAsia="Times New Roman" w:hAnsi="Helvetica" w:cs="Helvetica"/>
+          <w:color w:val="333333"/>
+          <w:sz w:val="21"/>
+          <w:szCs w:val="21"/>
+          <w:lang w:eastAsia="sv-SE"/>
+        </w:rPr>
+        <w:t>3, Rätta koden utefter granskningen</w:t>
+      </w:r>
+    </w:p>
+    <w:p>
+      <w:pPr>
+        <w:shd w:val="clear" w:color="auto" w:fill="FFFFFF"/>
+        <w:spacing w:before="100" w:beforeAutospacing="1" w:after="100" w:afterAutospacing="1" w:line="306" w:lineRule="atLeast"/>
+        <w:rPr>
+          <w:rFonts w:ascii="Helvetica" w:eastAsia="Times New Roman" w:hAnsi="Helvetica" w:cs="Helvetica"/>
+          <w:color w:val="333333"/>
+          <w:sz w:val="21"/>
+          <w:szCs w:val="21"/>
+          <w:lang w:eastAsia="sv-SE"/>
+        </w:rPr>
+      </w:pPr>
+      <w:r>
+        <w:rPr>
+          <w:rFonts w:ascii="Helvetica" w:eastAsia="Times New Roman" w:hAnsi="Helvetica" w:cs="Helvetica"/>
+          <w:color w:val="333333"/>
+          <w:sz w:val="21"/>
+          <w:szCs w:val="21"/>
+          <w:lang w:eastAsia="sv-SE"/>
+        </w:rPr>
+        <w:t xml:space="preserve">4, </w:t>
+      </w:r>
+      <w:r>
+        <w:t xml:space="preserve">Kör </w:t>
+      </w:r>
+      <w:r>
+        <w:rPr>
+          <w:rFonts w:ascii="Helvetica" w:eastAsia="Times New Roman" w:hAnsi="Helvetica" w:cs="Helvetica"/>
+          <w:color w:val="333333"/>
+          <w:sz w:val="21"/>
+          <w:szCs w:val="21"/>
+          <w:lang w:eastAsia="sv-SE"/>
+        </w:rPr>
+        <w:t>kodkritiksystem</w:t>
+      </w:r>
+      <w:r>
+        <w:rPr>
+          <w:rFonts w:ascii="Helvetica" w:eastAsia="Times New Roman" w:hAnsi="Helvetica" w:cs="Helvetica"/>
+          <w:color w:val="333333"/>
+          <w:sz w:val="21"/>
+          <w:szCs w:val="21"/>
+          <w:lang w:eastAsia="sv-SE"/>
+        </w:rPr>
+        <w:t xml:space="preserve"> igen.</w:t>
+      </w:r>
+      <w:r>
+        <w:rPr>
+          <w:rFonts w:ascii="Helvetica" w:eastAsia="Times New Roman" w:hAnsi="Helvetica" w:cs="Helvetica"/>
+          <w:color w:val="333333"/>
+          <w:sz w:val="21"/>
+          <w:szCs w:val="21"/>
+          <w:lang w:eastAsia="sv-SE"/>
+        </w:rPr>
+        <w:br/>
+      </w:r>
+      <w:r>
+        <w:rPr>
+          <w:rFonts w:ascii="Helvetica" w:eastAsia="Times New Roman" w:hAnsi="Helvetica" w:cs="Helvetica"/>
+          <w:color w:val="333333"/>
+          <w:sz w:val="21"/>
+          <w:szCs w:val="21"/>
+          <w:lang w:eastAsia="sv-SE"/>
+        </w:rPr>
+        <w:tab/>
+      </w:r>
+      <w:r>
+        <w:rPr>
+          <w:rFonts w:ascii="Helvetica" w:eastAsia="Times New Roman" w:hAnsi="Helvetica" w:cs="Helvetica"/>
+          <w:color w:val="333333"/>
+          <w:sz w:val="21"/>
+          <w:szCs w:val="21"/>
+          <w:lang w:eastAsia="sv-SE"/>
+        </w:rPr>
+        <w:t>Vilka typer av fel hittar verktyget? Är det samma fel som ni hittade</w:t>
+      </w:r>
+      <w:r>
+        <w:rPr>
+          <w:rFonts w:ascii="Helvetica" w:eastAsia="Times New Roman" w:hAnsi="Helvetica" w:cs="Helvetica"/>
+          <w:color w:val="333333"/>
+          <w:sz w:val="21"/>
+          <w:szCs w:val="21"/>
+          <w:lang w:eastAsia="sv-SE"/>
+        </w:rPr>
+        <w:t xml:space="preserve"> under punkt 1</w:t>
+      </w:r>
+      <w:r>
+        <w:rPr>
+          <w:rFonts w:ascii="Helvetica" w:eastAsia="Times New Roman" w:hAnsi="Helvetica" w:cs="Helvetica"/>
+          <w:color w:val="333333"/>
+          <w:sz w:val="21"/>
+          <w:szCs w:val="21"/>
+          <w:lang w:eastAsia="sv-SE"/>
+        </w:rPr>
+        <w:t>?</w:t>
+      </w:r>
+    </w:p>
+    <w:p>
+      <w:pPr>
+        <w:shd w:val="clear" w:color="auto" w:fill="FFFFFF"/>
+        <w:spacing w:before="100" w:beforeAutospacing="1" w:after="100" w:afterAutospacing="1" w:line="306" w:lineRule="atLeast"/>
+        <w:rPr>
+          <w:rFonts w:ascii="Helvetica" w:eastAsia="Times New Roman" w:hAnsi="Helvetica" w:cs="Helvetica"/>
+          <w:b/>
+          <w:color w:val="333333"/>
+          <w:sz w:val="21"/>
+          <w:szCs w:val="21"/>
+          <w:lang w:eastAsia="sv-SE"/>
+        </w:rPr>
+      </w:pPr>
+      <w:r>
+        <w:rPr>
+          <w:rFonts w:ascii="Helvetica" w:eastAsia="Times New Roman" w:hAnsi="Helvetica" w:cs="Helvetica"/>
+          <w:b/>
+          <w:color w:val="333333"/>
+          <w:sz w:val="21"/>
+          <w:szCs w:val="21"/>
+          <w:lang w:eastAsia="sv-SE"/>
+        </w:rPr>
+        <w:t>Klar med projektet:</w:t>
+      </w:r>
+    </w:p>
+    <w:p>
+      <w:pPr>
+        <w:shd w:val="clear" w:color="auto" w:fill="FFFFFF"/>
+        <w:spacing w:before="100" w:beforeAutospacing="1" w:after="100" w:afterAutospacing="1" w:line="306" w:lineRule="atLeast"/>
+        <w:rPr>
+          <w:rFonts w:ascii="Helvetica" w:eastAsia="Times New Roman" w:hAnsi="Helvetica" w:cs="Helvetica"/>
+          <w:color w:val="333333"/>
+          <w:sz w:val="21"/>
+          <w:szCs w:val="21"/>
+          <w:lang w:eastAsia="sv-SE"/>
+        </w:rPr>
+      </w:pPr>
+      <w:r>
+        <w:rPr>
+          <w:rFonts w:ascii="Helvetica" w:eastAsia="Times New Roman" w:hAnsi="Helvetica" w:cs="Helvetica"/>
+          <w:color w:val="333333"/>
+          <w:sz w:val="21"/>
+          <w:szCs w:val="21"/>
+          <w:lang w:eastAsia="sv-SE"/>
+        </w:rPr>
+        <w:t>1, Använd</w:t>
+      </w:r>
+      <w:r>
+        <w:rPr>
+          <w:rFonts w:ascii="Helvetica" w:eastAsia="Times New Roman" w:hAnsi="Helvetica" w:cs="Helvetica"/>
+          <w:color w:val="333333"/>
+          <w:sz w:val="21"/>
+          <w:szCs w:val="21"/>
+          <w:lang w:eastAsia="sv-SE"/>
+        </w:rPr>
+        <w:t xml:space="preserve"> ett verktyg i stil med </w:t>
+      </w:r>
+      <w:proofErr w:type="spellStart"/>
+      <w:r>
+        <w:rPr>
+          <w:rFonts w:ascii="Helvetica" w:eastAsia="Times New Roman" w:hAnsi="Helvetica" w:cs="Helvetica"/>
+          <w:color w:val="333333"/>
+          <w:sz w:val="21"/>
+          <w:szCs w:val="21"/>
+          <w:lang w:eastAsia="sv-SE"/>
+        </w:rPr>
+        <w:t>Metrics</w:t>
+      </w:r>
+      <w:proofErr w:type="spellEnd"/>
+      <w:r>
+        <w:rPr>
+          <w:rFonts w:ascii="Helvetica" w:eastAsia="Times New Roman" w:hAnsi="Helvetica" w:cs="Helvetica"/>
+          <w:color w:val="333333"/>
+          <w:sz w:val="21"/>
+          <w:szCs w:val="21"/>
+          <w:lang w:eastAsia="sv-SE"/>
+        </w:rPr>
+        <w:t xml:space="preserve"> 1.3 för att ta fram </w:t>
+      </w:r>
+      <w:r>
+        <w:rPr>
+          <w:rFonts w:ascii="Helvetica" w:eastAsia="Times New Roman" w:hAnsi="Helvetica" w:cs="Helvetica"/>
+          <w:b/>
+          <w:color w:val="333333"/>
+          <w:sz w:val="21"/>
+          <w:szCs w:val="21"/>
+          <w:lang w:eastAsia="sv-SE"/>
+        </w:rPr>
+        <w:t>statiska mått</w:t>
+      </w:r>
+      <w:r>
+        <w:rPr>
+          <w:rFonts w:ascii="Helvetica" w:eastAsia="Times New Roman" w:hAnsi="Helvetica" w:cs="Helvetica"/>
+          <w:color w:val="333333"/>
+          <w:sz w:val="21"/>
+          <w:szCs w:val="21"/>
+          <w:lang w:eastAsia="sv-SE"/>
+        </w:rPr>
+        <w:t xml:space="preserve"> på koden.</w:t>
+      </w:r>
+    </w:p>
+    <w:p>
+      <w:pPr>
+        <w:shd w:val="clear" w:color="auto" w:fill="FFFFFF"/>
+        <w:spacing w:before="100" w:beforeAutospacing="1" w:after="100" w:afterAutospacing="1" w:line="306" w:lineRule="atLeast"/>
+        <w:ind w:left="1304"/>
+        <w:rPr>
+          <w:rFonts w:ascii="Helvetica" w:eastAsia="Times New Roman" w:hAnsi="Helvetica" w:cs="Helvetica"/>
+          <w:color w:val="333333"/>
+          <w:sz w:val="21"/>
+          <w:szCs w:val="21"/>
+          <w:lang w:eastAsia="sv-SE"/>
+        </w:rPr>
+      </w:pPr>
+      <w:r>
+        <w:rPr>
+          <w:rFonts w:ascii="Helvetica" w:eastAsia="Times New Roman" w:hAnsi="Helvetica" w:cs="Helvetica"/>
+          <w:color w:val="333333"/>
+          <w:sz w:val="21"/>
+          <w:szCs w:val="21"/>
+          <w:lang w:eastAsia="sv-SE"/>
+        </w:rPr>
+        <w:t>Dessa ska redovisas i slutrapporten tillsammans med de slutsatser ni drar av dem. Det räcker alltså inte med att bara upprepa den information som siffrorna själva ger, utan ni måste kunna tolka dem också</w:t>
+      </w:r>
+    </w:p>
+    <w:p>
+      <w:pPr>
+        <w:shd w:val="clear" w:color="auto" w:fill="FFFFFF"/>
+        <w:spacing w:before="100" w:beforeAutospacing="1" w:after="100" w:afterAutospacing="1" w:line="306" w:lineRule="atLeast"/>
+        <w:rPr>
+          <w:rFonts w:ascii="Helvetica" w:eastAsia="Times New Roman" w:hAnsi="Helvetica" w:cs="Helvetica"/>
+          <w:b/>
+          <w:bCs/>
+          <w:color w:val="333333"/>
+          <w:sz w:val="21"/>
+          <w:szCs w:val="21"/>
+          <w:lang w:eastAsia="sv-SE"/>
+        </w:rPr>
+      </w:pPr>
+      <w:r>
+        <w:rPr>
+          <w:rFonts w:ascii="Helvetica" w:eastAsia="Times New Roman" w:hAnsi="Helvetica" w:cs="Helvetica"/>
+          <w:color w:val="333333"/>
+          <w:sz w:val="21"/>
+          <w:szCs w:val="21"/>
+          <w:lang w:eastAsia="sv-SE"/>
+        </w:rPr>
+        <w:t xml:space="preserve">2, </w:t>
+      </w:r>
+      <w:r>
+        <w:rPr>
+          <w:rFonts w:ascii="Helvetica" w:eastAsia="Times New Roman" w:hAnsi="Helvetica" w:cs="Helvetica"/>
+          <w:b/>
+          <w:bCs/>
+          <w:color w:val="333333"/>
+          <w:sz w:val="21"/>
+          <w:szCs w:val="21"/>
+          <w:lang w:eastAsia="sv-SE"/>
+        </w:rPr>
+        <w:t>Dynamiska mått</w:t>
+      </w:r>
+    </w:p>
+    <w:p>
+      <w:pPr>
+        <w:shd w:val="clear" w:color="auto" w:fill="FFFFFF"/>
+        <w:spacing w:before="100" w:beforeAutospacing="1" w:after="100" w:afterAutospacing="1" w:line="306" w:lineRule="atLeast"/>
+        <w:ind w:left="1304" w:firstLine="45"/>
+        <w:rPr>
+          <w:rFonts w:ascii="Helvetica" w:eastAsia="Times New Roman" w:hAnsi="Helvetica" w:cs="Helvetica"/>
+          <w:color w:val="333333"/>
+          <w:sz w:val="21"/>
+          <w:szCs w:val="21"/>
+          <w:lang w:eastAsia="sv-SE"/>
+        </w:rPr>
+      </w:pPr>
+      <w:r>
+        <w:rPr>
+          <w:rFonts w:ascii="Helvetica" w:eastAsia="Times New Roman" w:hAnsi="Helvetica" w:cs="Helvetica"/>
+          <w:color w:val="333333"/>
+          <w:sz w:val="21"/>
+          <w:szCs w:val="21"/>
+          <w:lang w:eastAsia="sv-SE"/>
+        </w:rPr>
+        <w:t xml:space="preserve">Ett minimikrav på era tester är att de uppnår </w:t>
+      </w:r>
+      <w:proofErr w:type="gramStart"/>
+      <w:r>
+        <w:rPr>
+          <w:rFonts w:ascii="Helvetica" w:eastAsia="Times New Roman" w:hAnsi="Helvetica" w:cs="Helvetica"/>
+          <w:color w:val="333333"/>
+          <w:sz w:val="21"/>
+          <w:szCs w:val="21"/>
+          <w:lang w:eastAsia="sv-SE"/>
+        </w:rPr>
+        <w:t>100%</w:t>
+      </w:r>
+      <w:proofErr w:type="gramEnd"/>
+      <w:r>
+        <w:rPr>
+          <w:rFonts w:ascii="Helvetica" w:eastAsia="Times New Roman" w:hAnsi="Helvetica" w:cs="Helvetica"/>
+          <w:color w:val="333333"/>
+          <w:sz w:val="21"/>
+          <w:szCs w:val="21"/>
+          <w:lang w:eastAsia="sv-SE"/>
+        </w:rPr>
+        <w:t xml:space="preserve"> täckningsgrad på programsatserna i koden. Detta ska visas med hjälp av ett verktyg i stil med Emma. Testa gärna även att försöka uppnå högre nivåer av täckningsgrad på någon mindre del av koden</w:t>
+      </w:r>
+    </w:p>
+    <w:p>
+      <w:pPr>
+        <w:shd w:val="clear" w:color="auto" w:fill="FFFFFF"/>
+        <w:spacing w:before="100" w:beforeAutospacing="1" w:after="100" w:afterAutospacing="1" w:line="306" w:lineRule="atLeast"/>
+        <w:rPr>
+          <w:rFonts w:ascii="Helvetica" w:eastAsia="Times New Roman" w:hAnsi="Helvetica" w:cs="Helvetica"/>
+          <w:b/>
+          <w:bCs/>
+          <w:color w:val="333333"/>
+          <w:sz w:val="21"/>
+          <w:szCs w:val="21"/>
+          <w:lang w:eastAsia="sv-SE"/>
+        </w:rPr>
+      </w:pPr>
+      <w:r>
+        <w:rPr>
+          <w:rFonts w:ascii="Helvetica" w:eastAsia="Times New Roman" w:hAnsi="Helvetica" w:cs="Helvetica"/>
+          <w:color w:val="333333"/>
+          <w:sz w:val="21"/>
+          <w:szCs w:val="21"/>
+          <w:lang w:eastAsia="sv-SE"/>
+        </w:rPr>
+        <w:t xml:space="preserve">3, </w:t>
+      </w:r>
+      <w:r>
+        <w:rPr>
+          <w:rFonts w:ascii="Helvetica" w:eastAsia="Times New Roman" w:hAnsi="Helvetica" w:cs="Helvetica"/>
+          <w:b/>
+          <w:bCs/>
+          <w:color w:val="333333"/>
+          <w:sz w:val="21"/>
+          <w:szCs w:val="21"/>
+          <w:lang w:eastAsia="sv-SE"/>
+        </w:rPr>
+        <w:t>Profiler</w:t>
+      </w:r>
+    </w:p>
+    <w:p>
+      <w:pPr>
+        <w:shd w:val="clear" w:color="auto" w:fill="FFFFFF"/>
+        <w:spacing w:before="100" w:beforeAutospacing="1" w:after="100" w:afterAutospacing="1" w:line="306" w:lineRule="atLeast"/>
+        <w:ind w:left="1304"/>
+        <w:rPr>
+          <w:rFonts w:ascii="Helvetica" w:eastAsia="Times New Roman" w:hAnsi="Helvetica" w:cs="Helvetica"/>
+          <w:color w:val="333333"/>
+          <w:sz w:val="21"/>
+          <w:szCs w:val="21"/>
+          <w:lang w:eastAsia="sv-SE"/>
+        </w:rPr>
+      </w:pPr>
+      <w:r>
+        <w:rPr>
+          <w:rFonts w:ascii="Helvetica" w:eastAsia="Times New Roman" w:hAnsi="Helvetica" w:cs="Helvetica"/>
+          <w:color w:val="333333"/>
+          <w:sz w:val="21"/>
+          <w:szCs w:val="21"/>
+          <w:lang w:eastAsia="sv-SE"/>
+        </w:rPr>
+        <w:t xml:space="preserve">Slutligen ska ni också testa på att använda </w:t>
+      </w:r>
+      <w:proofErr w:type="gramStart"/>
+      <w:r>
+        <w:rPr>
+          <w:rFonts w:ascii="Helvetica" w:eastAsia="Times New Roman" w:hAnsi="Helvetica" w:cs="Helvetica"/>
+          <w:color w:val="333333"/>
+          <w:sz w:val="21"/>
+          <w:szCs w:val="21"/>
+          <w:lang w:eastAsia="sv-SE"/>
+        </w:rPr>
+        <w:t>en profiler</w:t>
+      </w:r>
+      <w:proofErr w:type="gramEnd"/>
+      <w:r>
+        <w:rPr>
+          <w:rFonts w:ascii="Helvetica" w:eastAsia="Times New Roman" w:hAnsi="Helvetica" w:cs="Helvetica"/>
+          <w:color w:val="333333"/>
+          <w:sz w:val="21"/>
+          <w:szCs w:val="21"/>
+          <w:lang w:eastAsia="sv-SE"/>
+        </w:rPr>
+        <w:t xml:space="preserve"> på koden. Här är det lämpligt att ni väljer ut någon intressant del av koden och skriver ett speciellt test eller testprogram som bara är till för att ni ska köra </w:t>
+      </w:r>
+      <w:proofErr w:type="spellStart"/>
+      <w:r>
+        <w:rPr>
+          <w:rFonts w:ascii="Helvetica" w:eastAsia="Times New Roman" w:hAnsi="Helvetica" w:cs="Helvetica"/>
+          <w:color w:val="333333"/>
+          <w:sz w:val="21"/>
+          <w:szCs w:val="21"/>
+          <w:lang w:eastAsia="sv-SE"/>
+        </w:rPr>
+        <w:t>profilern</w:t>
+      </w:r>
+      <w:proofErr w:type="spellEnd"/>
+      <w:r>
+        <w:rPr>
+          <w:rFonts w:ascii="Helvetica" w:eastAsia="Times New Roman" w:hAnsi="Helvetica" w:cs="Helvetica"/>
+          <w:color w:val="333333"/>
+          <w:sz w:val="21"/>
+          <w:szCs w:val="21"/>
+          <w:lang w:eastAsia="sv-SE"/>
+        </w:rPr>
+        <w:t xml:space="preserve"> på det. Detta är test blir kanske inte helt realistiskt, men eftersom det inte ingår i uppgiften att implementera ett tillämpningsprogram så får vi göra så.</w:t>
+      </w:r>
+    </w:p>
+    <w:p>
+      <w:pPr>
+        <w:shd w:val="clear" w:color="auto" w:fill="FFFFFF"/>
+        <w:spacing w:before="100" w:beforeAutospacing="1" w:after="100" w:afterAutospacing="1" w:line="306" w:lineRule="atLeast"/>
+        <w:rPr>
+          <w:rFonts w:ascii="Helvetica" w:eastAsia="Times New Roman" w:hAnsi="Helvetica" w:cs="Helvetica"/>
+          <w:color w:val="333333"/>
+          <w:sz w:val="21"/>
+          <w:szCs w:val="21"/>
+          <w:lang w:eastAsia="sv-SE"/>
+        </w:rPr>
+      </w:pPr>
+    </w:p>
+    <w:p>
+      <w:pPr>
+        <w:rPr>
+          <w:rFonts w:ascii="Helvetica" w:eastAsia="Times New Roman" w:hAnsi="Helvetica" w:cs="Helvetica"/>
+          <w:color w:val="333333"/>
+          <w:sz w:val="21"/>
+          <w:szCs w:val="21"/>
+          <w:lang w:eastAsia="sv-SE"/>
+        </w:rPr>
+      </w:pPr>
     </w:p>
     <w:p/>
     <w:sectPr>
@@ -1192,6 +1838,29 @@
     <w:qFormat/>
     <w:rsid w:val="006A72C8"/>
   </w:style>
+  <w:style w:type="paragraph" w:styleId="Rubrik1">
+    <w:name w:val="heading 1"/>
+    <w:basedOn w:val="Normal"/>
+    <w:next w:val="Normal"/>
+    <w:link w:val="Rubrik1Char"/>
+    <w:uiPriority w:val="9"/>
+    <w:qFormat/>
+    <w:rsid w:val="00AE4E8C"/>
+    <w:pPr>
+      <w:keepNext/>
+      <w:keepLines/>
+      <w:spacing w:before="480" w:after="0"/>
+      <w:outlineLvl w:val="0"/>
+    </w:pPr>
+    <w:rPr>
+      <w:rFonts w:asciiTheme="majorHAnsi" w:eastAsiaTheme="majorEastAsia" w:hAnsiTheme="majorHAnsi" w:cstheme="majorBidi"/>
+      <w:b/>
+      <w:bCs/>
+      <w:color w:val="365F91" w:themeColor="accent1" w:themeShade="BF"/>
+      <w:sz w:val="28"/>
+      <w:szCs w:val="28"/>
+    </w:rPr>
+  </w:style>
   <w:style w:type="character" w:default="1" w:styleId="Standardstycketeckensnitt">
     <w:name w:val="Default Paragraph Font"/>
     <w:uiPriority w:val="1"/>
@@ -1224,6 +1893,21 @@
     <w:name w:val="apple-converted-space"/>
     <w:basedOn w:val="Standardstycketeckensnitt"/>
     <w:rsid w:val="00F2390D"/>
+  </w:style>
+  <w:style w:type="character" w:customStyle="1" w:styleId="Rubrik1Char">
+    <w:name w:val="Rubrik 1 Char"/>
+    <w:basedOn w:val="Standardstycketeckensnitt"/>
+    <w:link w:val="Rubrik1"/>
+    <w:uiPriority w:val="9"/>
+    <w:rsid w:val="00AE4E8C"/>
+    <w:rPr>
+      <w:rFonts w:asciiTheme="majorHAnsi" w:eastAsiaTheme="majorEastAsia" w:hAnsiTheme="majorHAnsi" w:cstheme="majorBidi"/>
+      <w:b/>
+      <w:bCs/>
+      <w:color w:val="365F91" w:themeColor="accent1" w:themeShade="BF"/>
+      <w:sz w:val="28"/>
+      <w:szCs w:val="28"/>
+    </w:rPr>
   </w:style>
 </w:styles>
 </file>

</xml_diff>